<commit_message>
añadida teoria en sistemaas embebidos
</commit_message>
<xml_diff>
--- a/micros_sistemas_embebidos/Programando Risc-V.docx
+++ b/micros_sistemas_embebidos/Programando Risc-V.docx
@@ -1,21 +1,37 @@
 
 <file path=word/document.xml><?xml version="1.0" encoding="utf-8"?>
-<w:document xmlns:wpc="http://schemas.microsoft.com/office/word/2010/wordprocessingCanvas" xmlns:cx="http://schemas.microsoft.com/office/drawing/2014/chartex" xmlns:cx1="http://schemas.microsoft.com/office/drawing/2015/9/8/chartex" xmlns:cx2="http://schemas.microsoft.com/office/drawing/2015/10/21/chartex" xmlns:cx3="http://schemas.microsoft.com/office/drawing/2016/5/9/chartex" xmlns:cx4="http://schemas.microsoft.com/office/drawing/2016/5/10/chartex" xmlns:cx5="http://schemas.microsoft.com/office/drawing/2016/5/11/chartex" xmlns:cx6="http://schemas.microsoft.com/office/drawing/2016/5/12/chartex" xmlns:cx7="http://schemas.microsoft.com/office/drawing/2016/5/13/chartex" xmlns:cx8="http://schemas.microsoft.com/office/drawing/2016/5/14/chartex" xmlns:mc="http://schemas.openxmlformats.org/markup-compatibility/2006" xmlns:aink="http://schemas.microsoft.com/office/drawing/2016/ink" xmlns:am3d="http://schemas.microsoft.com/office/drawing/2017/model3d" xmlns:o="urn:schemas-microsoft-com:office:office" xmlns:oel="http://schemas.microsoft.com/office/2019/extlst" xmlns:r="http://schemas.openxmlformats.org/officeDocument/2006/relationships" xmlns:m="http://schemas.openxmlformats.org/officeDocument/2006/math" xmlns:v="urn:schemas-microsoft-com:vml" xmlns:wp14="http://schemas.microsoft.com/office/word/2010/wordprocessingDrawing" xmlns:wp="http://schemas.openxmlformats.org/drawingml/2006/wordprocessingDrawing" xmlns:w10="urn:schemas-microsoft-com:office:word" xmlns:w="http://schemas.openxmlformats.org/wordprocessingml/2006/main" xmlns:w14="http://schemas.microsoft.com/office/word/2010/wordml" xmlns:w15="http://schemas.microsoft.com/office/word/2012/wordml" xmlns:w16cex="http://schemas.microsoft.com/office/word/2018/wordml/cex" xmlns:w16cid="http://schemas.microsoft.com/office/word/2016/wordml/cid" xmlns:w16="http://schemas.microsoft.com/office/word/2018/wordml" xmlns:w16sdtdh="http://schemas.microsoft.com/office/word/2020/wordml/sdtdatahash" xmlns:w16se="http://schemas.microsoft.com/office/word/2015/wordml/symex" xmlns:wpg="http://schemas.microsoft.com/office/word/2010/wordprocessingGroup" xmlns:wpi="http://schemas.microsoft.com/office/word/2010/wordprocessingInk" xmlns:wne="http://schemas.microsoft.com/office/word/2006/wordml" xmlns:wps="http://schemas.microsoft.com/office/word/2010/wordprocessingShape" mc:Ignorable="w14 w15 w16se w16cid w16 w16cex w16sdtdh wp14">
+<w:document xmlns:wpc="http://schemas.microsoft.com/office/word/2010/wordprocessingCanvas" xmlns:cx="http://schemas.microsoft.com/office/drawing/2014/chartex" xmlns:cx1="http://schemas.microsoft.com/office/drawing/2015/9/8/chartex" xmlns:cx2="http://schemas.microsoft.com/office/drawing/2015/10/21/chartex" xmlns:cx3="http://schemas.microsoft.com/office/drawing/2016/5/9/chartex" xmlns:cx4="http://schemas.microsoft.com/office/drawing/2016/5/10/chartex" xmlns:cx5="http://schemas.microsoft.com/office/drawing/2016/5/11/chartex" xmlns:cx6="http://schemas.microsoft.com/office/drawing/2016/5/12/chartex" xmlns:cx7="http://schemas.microsoft.com/office/drawing/2016/5/13/chartex" xmlns:cx8="http://schemas.microsoft.com/office/drawing/2016/5/14/chartex" xmlns:mc="http://schemas.openxmlformats.org/markup-compatibility/2006" xmlns:aink="http://schemas.microsoft.com/office/drawing/2016/ink" xmlns:am3d="http://schemas.microsoft.com/office/drawing/2017/model3d" xmlns:o="urn:schemas-microsoft-com:office:office" xmlns:oel="http://schemas.microsoft.com/office/2019/extlst" xmlns:r="http://schemas.openxmlformats.org/officeDocument/2006/relationships" xmlns:m="http://schemas.openxmlformats.org/officeDocument/2006/math" xmlns:v="urn:schemas-microsoft-com:vml" xmlns:wp14="http://schemas.microsoft.com/office/word/2010/wordprocessingDrawing" xmlns:wp="http://schemas.openxmlformats.org/drawingml/2006/wordprocessingDrawing" xmlns:w10="urn:schemas-microsoft-com:office:word" xmlns:w="http://schemas.openxmlformats.org/wordprocessingml/2006/main" xmlns:w14="http://schemas.microsoft.com/office/word/2010/wordml" xmlns:w15="http://schemas.microsoft.com/office/word/2012/wordml" xmlns:w16cex="http://schemas.microsoft.com/office/word/2018/wordml/cex" xmlns:w16cid="http://schemas.microsoft.com/office/word/2016/wordml/cid" xmlns:w16="http://schemas.microsoft.com/office/word/2018/wordml" xmlns:w16du="http://schemas.microsoft.com/office/word/2023/wordml/word16du" xmlns:w16sdtdh="http://schemas.microsoft.com/office/word/2020/wordml/sdtdatahash" xmlns:w16se="http://schemas.microsoft.com/office/word/2015/wordml/symex" xmlns:wpg="http://schemas.microsoft.com/office/word/2010/wordprocessingGroup" xmlns:wpi="http://schemas.microsoft.com/office/word/2010/wordprocessingInk" xmlns:wne="http://schemas.microsoft.com/office/word/2006/wordml" xmlns:wps="http://schemas.microsoft.com/office/word/2010/wordprocessingShape" mc:Ignorable="w14 w15 w16se w16cid w16 w16cex w16sdtdh w16du wp14">
   <w:body>
     <w:p>
       <w:r>
-        <w:t>Para el aprendizaje de la programación, he instalado UBUNTU en el portátil y he descargado el simulador Rars. Con este aprenderemos la programación en ensamblador.</w:t>
+        <w:t xml:space="preserve">Para el aprendizaje de la programación, he instalado UBUNTU en el portátil y he descargado el simulador </w:t>
+      </w:r>
+      <w:proofErr w:type="spellStart"/>
+      <w:r>
+        <w:t>Rars</w:t>
+      </w:r>
+      <w:proofErr w:type="spellEnd"/>
+      <w:r>
+        <w:t>. Con este aprenderemos la programación en ensamblador.</w:t>
       </w:r>
     </w:p>
     <w:p/>
     <w:p>
       <w:r>
-        <w:t xml:space="preserve">Fuente: Seguiremos el tutorial de ObiJuan </w:t>
+        <w:t xml:space="preserve">Fuente: Seguiremos el tutorial de </w:t>
+      </w:r>
+      <w:proofErr w:type="spellStart"/>
+      <w:r>
+        <w:t>ObiJuan</w:t>
+      </w:r>
+      <w:proofErr w:type="spellEnd"/>
+      <w:r>
+        <w:t xml:space="preserve"> </w:t>
       </w:r>
     </w:p>
     <w:p/>
     <w:p>
-      <w:hyperlink r:id="rId5" w:history="1">
+      <w:hyperlink r:id="rId6" w:history="1">
         <w:r>
           <w:rPr>
             <w:rStyle w:val="Hipervnculo"/>
@@ -27,7 +43,31 @@
     <w:p/>
     <w:p>
       <w:r>
-        <w:t>Lo primero que aprendemos es que en un programa, después del .text, viene el código. Luego profundizaremos mas en ello, pero por ahora sabemos que:</w:t>
+        <w:t xml:space="preserve">Lo primero que aprendemos es </w:t>
+      </w:r>
+      <w:proofErr w:type="gramStart"/>
+      <w:r>
+        <w:t>que</w:t>
+      </w:r>
+      <w:proofErr w:type="gramEnd"/>
+      <w:r>
+        <w:t xml:space="preserve"> en un programa, después del .</w:t>
+      </w:r>
+      <w:proofErr w:type="spellStart"/>
+      <w:r>
+        <w:t>text</w:t>
+      </w:r>
+      <w:proofErr w:type="spellEnd"/>
+      <w:r>
+        <w:t xml:space="preserve">, viene el código. Luego profundizaremos </w:t>
+      </w:r>
+      <w:proofErr w:type="spellStart"/>
+      <w:r>
+        <w:t>mas</w:t>
+      </w:r>
+      <w:proofErr w:type="spellEnd"/>
+      <w:r>
+        <w:t xml:space="preserve"> en ello, pero por ahora sabemos que:</w:t>
       </w:r>
     </w:p>
     <w:p/>
@@ -37,19 +77,28 @@
       </w:r>
       <w:r>
         <w:tab/>
-        <w:t xml:space="preserve">li a7, 10 </w:t>
+      </w:r>
+      <w:proofErr w:type="spellStart"/>
+      <w:r>
+        <w:t>li</w:t>
+      </w:r>
+      <w:proofErr w:type="spellEnd"/>
+      <w:r>
+        <w:t xml:space="preserve"> a7, 10 </w:t>
       </w:r>
     </w:p>
     <w:p>
       <w:r>
         <w:tab/>
       </w:r>
+      <w:proofErr w:type="spellStart"/>
       <w:r>
         <w:t>E</w:t>
       </w:r>
       <w:r>
         <w:t>call</w:t>
       </w:r>
+      <w:proofErr w:type="spellEnd"/>
     </w:p>
     <w:p>
       <w:r>
@@ -83,8 +132,18 @@
           <w:bCs/>
           <w:u w:val="single"/>
         </w:rPr>
-        <w:t>Primera instrucción: Addi</w:t>
-      </w:r>
+        <w:t xml:space="preserve">Primera instrucción: </w:t>
+      </w:r>
+      <w:proofErr w:type="spellStart"/>
+      <w:r>
+        <w:rPr>
+          <w:b/>
+          <w:bCs/>
+          <w:u w:val="single"/>
+        </w:rPr>
+        <w:t>Addi</w:t>
+      </w:r>
+      <w:proofErr w:type="spellEnd"/>
     </w:p>
     <w:p>
       <w:pPr>
@@ -127,7 +186,7 @@
                     <pic:cNvPicPr/>
                   </pic:nvPicPr>
                   <pic:blipFill rotWithShape="1">
-                    <a:blip r:embed="rId6"/>
+                    <a:blip r:embed="rId7"/>
                     <a:srcRect l="10755" t="39460" r="51321" b="16016"/>
                     <a:stretch/>
                   </pic:blipFill>
@@ -157,7 +216,31 @@
     </w:p>
     <w:p>
       <w:r>
-        <w:t>El valor a sumar puede ser positivo o negativo. Ej: Addi x2,x5,30</w:t>
+        <w:t xml:space="preserve">El valor a sumar puede ser positivo o negativo. </w:t>
+      </w:r>
+      <w:proofErr w:type="spellStart"/>
+      <w:r>
+        <w:t>Ej</w:t>
+      </w:r>
+      <w:proofErr w:type="spellEnd"/>
+      <w:r>
+        <w:t xml:space="preserve">: </w:t>
+      </w:r>
+      <w:proofErr w:type="spellStart"/>
+      <w:r>
+        <w:t>Addi</w:t>
+      </w:r>
+      <w:proofErr w:type="spellEnd"/>
+      <w:r>
+        <w:t xml:space="preserve"> x</w:t>
+      </w:r>
+      <w:proofErr w:type="gramStart"/>
+      <w:r>
+        <w:t>2,x</w:t>
+      </w:r>
+      <w:proofErr w:type="gramEnd"/>
+      <w:r>
+        <w:t>5,30</w:t>
       </w:r>
     </w:p>
     <w:p>
@@ -224,7 +307,7 @@
                     <pic:cNvPicPr/>
                   </pic:nvPicPr>
                   <pic:blipFill rotWithShape="1">
-                    <a:blip r:embed="rId7"/>
+                    <a:blip r:embed="rId8"/>
                     <a:srcRect l="17921" t="32358" r="47084" b="24247"/>
                     <a:stretch/>
                   </pic:blipFill>
@@ -254,7 +337,15 @@
     </w:p>
     <w:p>
       <w:r>
-        <w:t>En el Risc-V que usamos, las instrucciones son de 32 bits (4 bytes) por eso las direcciones van de 4 en 4.</w:t>
+        <w:t xml:space="preserve">En el </w:t>
+      </w:r>
+      <w:proofErr w:type="spellStart"/>
+      <w:r>
+        <w:t>Risc</w:t>
+      </w:r>
+      <w:proofErr w:type="spellEnd"/>
+      <w:r>
+        <w:t>-V que usamos, las instrucciones son de 32 bits (4 bytes) por eso las direcciones van de 4 en 4.</w:t>
       </w:r>
     </w:p>
     <w:p/>
@@ -292,7 +383,7 @@
                     <pic:cNvPicPr/>
                   </pic:nvPicPr>
                   <pic:blipFill rotWithShape="1">
-                    <a:blip r:embed="rId8"/>
+                    <a:blip r:embed="rId9"/>
                     <a:srcRect l="11712" t="54180" r="36077" b="14215"/>
                     <a:stretch/>
                   </pic:blipFill>
@@ -414,7 +505,7 @@
                     <pic:cNvPicPr/>
                   </pic:nvPicPr>
                   <pic:blipFill rotWithShape="1">
-                    <a:blip r:embed="rId9"/>
+                    <a:blip r:embed="rId10"/>
                     <a:srcRect l="14393" t="18561" r="39605" b="19983"/>
                     <a:stretch/>
                   </pic:blipFill>
@@ -476,7 +567,7 @@
                     <pic:cNvPicPr/>
                   </pic:nvPicPr>
                   <pic:blipFill rotWithShape="1">
-                    <a:blip r:embed="rId10"/>
+                    <a:blip r:embed="rId11"/>
                     <a:srcRect l="9737" t="29098" r="51881" b="19481"/>
                     <a:stretch/>
                   </pic:blipFill>
@@ -506,7 +597,31 @@
     </w:p>
     <w:p>
       <w:r>
-        <w:t>Para verlo vamos a settings-&gt;Memory configuration.</w:t>
+        <w:t xml:space="preserve">Para verlo vamos a </w:t>
+      </w:r>
+      <w:proofErr w:type="spellStart"/>
+      <w:r>
+        <w:t>settings</w:t>
+      </w:r>
+      <w:proofErr w:type="spellEnd"/>
+      <w:r>
+        <w:t>-&gt;</w:t>
+      </w:r>
+      <w:proofErr w:type="spellStart"/>
+      <w:r>
+        <w:t>Memory</w:t>
+      </w:r>
+      <w:proofErr w:type="spellEnd"/>
+      <w:r>
+        <w:t xml:space="preserve"> </w:t>
+      </w:r>
+      <w:proofErr w:type="spellStart"/>
+      <w:r>
+        <w:t>configuration</w:t>
+      </w:r>
+      <w:proofErr w:type="spellEnd"/>
+      <w:r>
+        <w:t>.</w:t>
       </w:r>
     </w:p>
     <w:p>
@@ -558,7 +673,15 @@
     </w:p>
     <w:p>
       <w:r>
-        <w:t>Las instrucciones en el RISC-V son de 32 bits (4 bytes) es por ello que las direcciones van de 4 en 4, puesto que cada instrucción ocupa 4 direcciones consecutivas. Es importante que estén alineadas. Veremos que es esto más adelante.</w:t>
+        <w:t xml:space="preserve">Las instrucciones en el RISC-V son de 32 bits (4 bytes) es por ello que las direcciones van de 4 en 4, puesto que cada instrucción ocupa 4 direcciones consecutivas. Es importante que estén alineadas. Veremos </w:t>
+      </w:r>
+      <w:proofErr w:type="spellStart"/>
+      <w:r>
+        <w:t>que</w:t>
+      </w:r>
+      <w:proofErr w:type="spellEnd"/>
+      <w:r>
+        <w:t xml:space="preserve"> es esto más adelante.</w:t>
       </w:r>
     </w:p>
     <w:p/>
@@ -596,7 +719,23 @@
     <w:p/>
     <w:p>
       <w:r>
-        <w:t>En los procesadores Risc las instrucciones suelen tener la misma longitud, en cambio de los Cisc no.</w:t>
+        <w:t xml:space="preserve">En los procesadores </w:t>
+      </w:r>
+      <w:proofErr w:type="spellStart"/>
+      <w:r>
+        <w:t>Risc</w:t>
+      </w:r>
+      <w:proofErr w:type="spellEnd"/>
+      <w:r>
+        <w:t xml:space="preserve"> las instrucciones suelen tener la misma longitud, en cambio de los </w:t>
+      </w:r>
+      <w:proofErr w:type="spellStart"/>
+      <w:r>
+        <w:t>Cisc</w:t>
+      </w:r>
+      <w:proofErr w:type="spellEnd"/>
+      <w:r>
+        <w:t xml:space="preserve"> no.</w:t>
       </w:r>
     </w:p>
     <w:p/>
@@ -662,7 +801,7 @@
                     <pic:cNvPicPr/>
                   </pic:nvPicPr>
                   <pic:blipFill rotWithShape="1">
-                    <a:blip r:embed="rId11"/>
+                    <a:blip r:embed="rId12"/>
                     <a:srcRect l="13405" t="47659" r="32832" b="19733"/>
                     <a:stretch/>
                   </pic:blipFill>
@@ -744,7 +883,7 @@
                     <pic:cNvPicPr/>
                   </pic:nvPicPr>
                   <pic:blipFill rotWithShape="1">
-                    <a:blip r:embed="rId12"/>
+                    <a:blip r:embed="rId13"/>
                     <a:srcRect l="10160" t="19315" r="39746" b="16974"/>
                     <a:stretch/>
                   </pic:blipFill>
@@ -777,7 +916,15 @@
         <w:jc w:val="both"/>
       </w:pPr>
       <w:r>
-        <w:t>De las diferentes partes que tiene en la memoria nuestro procesador, existe una (.text) que es el segmento de código, donde se almacena el programa. En este caso para el RISC-V empieza en la dirección 0x00400000. Cada procesador tiene su manual donde te dirá como está organizado su mapa de memoria.</w:t>
+        <w:t>De las diferentes partes que tiene en la memoria nuestro procesador, existe una (.</w:t>
+      </w:r>
+      <w:proofErr w:type="spellStart"/>
+      <w:r>
+        <w:t>text</w:t>
+      </w:r>
+      <w:proofErr w:type="spellEnd"/>
+      <w:r>
+        <w:t>) que es el segmento de código, donde se almacena el programa. En este caso para el RISC-V empieza en la dirección 0x00400000. Cada procesador tiene su manual donde te dirá como está organizado su mapa de memoria.</w:t>
       </w:r>
     </w:p>
     <w:p>
@@ -800,7 +947,15 @@
         <w:t>SIEMPRE</w:t>
       </w:r>
       <w:r>
-        <w:t xml:space="preserve"> es múltiplo de 4, a esto se le llama estar alineada.  Por lo cuál siempre terminará en 0,4,8 o C. </w:t>
+        <w:t xml:space="preserve"> es múltiplo de 4, a esto se le llama estar alineada.  Por lo </w:t>
+      </w:r>
+      <w:proofErr w:type="spellStart"/>
+      <w:r>
+        <w:t>cuál</w:t>
+      </w:r>
+      <w:proofErr w:type="spellEnd"/>
+      <w:r>
+        <w:t xml:space="preserve"> siempre terminará en 0,4,8 o C. </w:t>
       </w:r>
     </w:p>
     <w:p>
@@ -821,21 +976,38 @@
           <w:b/>
           <w:bCs/>
         </w:rPr>
-        <w:t>La directiva .text</w:t>
-      </w:r>
-    </w:p>
-    <w:p>
-      <w:pPr>
-        <w:jc w:val="center"/>
+        <w:t>La directiva .</w:t>
+      </w:r>
+      <w:proofErr w:type="spellStart"/>
+      <w:r>
         <w:rPr>
           <w:b/>
           <w:bCs/>
         </w:rPr>
-      </w:pPr>
-    </w:p>
-    <w:p>
-      <w:r>
-        <w:t>Las directivas no son instrucciones, si tu las ejecutas no generan</w:t>
+        <w:t>text</w:t>
+      </w:r>
+      <w:proofErr w:type="spellEnd"/>
+    </w:p>
+    <w:p>
+      <w:pPr>
+        <w:jc w:val="center"/>
+        <w:rPr>
+          <w:b/>
+          <w:bCs/>
+        </w:rPr>
+      </w:pPr>
+    </w:p>
+    <w:p>
+      <w:r>
+        <w:t xml:space="preserve">Las directivas no son instrucciones, si </w:t>
+      </w:r>
+      <w:proofErr w:type="spellStart"/>
+      <w:r>
+        <w:t>tu</w:t>
+      </w:r>
+      <w:proofErr w:type="spellEnd"/>
+      <w:r>
+        <w:t xml:space="preserve"> las ejecutas no generan</w:t>
       </w:r>
       <w:r>
         <w:t xml:space="preserve"> código máquina</w:t>
@@ -854,13 +1026,29 @@
       </w:r>
       <w:r>
         <w:lastRenderedPageBreak/>
-        <w:t>suficientemente listo para saber a que sección debe ir, pero como aprendizaje nos viene bien ponerlo.</w:t>
+        <w:t xml:space="preserve">suficientemente listo para saber a </w:t>
+      </w:r>
+      <w:proofErr w:type="spellStart"/>
+      <w:r>
+        <w:t>que</w:t>
+      </w:r>
+      <w:proofErr w:type="spellEnd"/>
+      <w:r>
+        <w:t xml:space="preserve"> sección debe ir, pero como aprendizaje nos viene bien ponerlo.</w:t>
       </w:r>
     </w:p>
     <w:p/>
     <w:p>
       <w:r>
-        <w:t>La directiva .text, indica al ensamblador, que lo que se escribe a continuación va en el segmento de código.</w:t>
+        <w:t>La directiva .</w:t>
+      </w:r>
+      <w:proofErr w:type="spellStart"/>
+      <w:r>
+        <w:t>text</w:t>
+      </w:r>
+      <w:proofErr w:type="spellEnd"/>
+      <w:r>
+        <w:t>, indica al ensamblador, que lo que se escribe a continuación va en el segmento de código.</w:t>
       </w:r>
     </w:p>
     <w:p/>
@@ -881,13 +1069,23 @@
         </w:rPr>
         <w:t>El </w:t>
       </w:r>
+      <w:proofErr w:type="spellStart"/>
       <w:r>
         <w:rPr>
           <w:rStyle w:val="Textoennegrita"/>
           <w:rFonts w:ascii="Segoe UI" w:hAnsi="Segoe UI" w:cs="Segoe UI"/>
           <w:color w:val="24292F"/>
         </w:rPr>
-        <w:t>codigo máquina</w:t>
+        <w:t>codigo</w:t>
+      </w:r>
+      <w:proofErr w:type="spellEnd"/>
+      <w:r>
+        <w:rPr>
+          <w:rStyle w:val="Textoennegrita"/>
+          <w:rFonts w:ascii="Segoe UI" w:hAnsi="Segoe UI" w:cs="Segoe UI"/>
+          <w:color w:val="24292F"/>
+        </w:rPr>
+        <w:t xml:space="preserve"> máquina</w:t>
       </w:r>
       <w:r>
         <w:rPr>
@@ -987,7 +1185,23 @@
           <w:rFonts w:ascii="Segoe UI" w:hAnsi="Segoe UI" w:cs="Segoe UI"/>
           <w:color w:val="24292F"/>
         </w:rPr>
-        <w:t> con el RARs para comprobar que todo funciona bien, luego </w:t>
+        <w:t xml:space="preserve"> con el </w:t>
+      </w:r>
+      <w:proofErr w:type="spellStart"/>
+      <w:r>
+        <w:rPr>
+          <w:rFonts w:ascii="Segoe UI" w:hAnsi="Segoe UI" w:cs="Segoe UI"/>
+          <w:color w:val="24292F"/>
+        </w:rPr>
+        <w:t>RARs</w:t>
+      </w:r>
+      <w:proofErr w:type="spellEnd"/>
+      <w:r>
+        <w:rPr>
+          <w:rFonts w:ascii="Segoe UI" w:hAnsi="Segoe UI" w:cs="Segoe UI"/>
+          <w:color w:val="24292F"/>
+        </w:rPr>
+        <w:t xml:space="preserve"> para comprobar que todo funciona bien, luego </w:t>
       </w:r>
       <w:r>
         <w:rPr>
@@ -1067,14 +1281,34 @@
         </w:rPr>
         <w:t> el programa y luego pinchar en el botón </w:t>
       </w:r>
+      <w:proofErr w:type="spellStart"/>
       <w:r>
         <w:rPr>
           <w:rStyle w:val="Textoennegrita"/>
           <w:rFonts w:ascii="Segoe UI" w:hAnsi="Segoe UI" w:cs="Segoe UI"/>
           <w:color w:val="24292F"/>
         </w:rPr>
-        <w:t>Dump machine code</w:t>
-      </w:r>
+        <w:t>Dump</w:t>
+      </w:r>
+      <w:proofErr w:type="spellEnd"/>
+      <w:r>
+        <w:rPr>
+          <w:rStyle w:val="Textoennegrita"/>
+          <w:rFonts w:ascii="Segoe UI" w:hAnsi="Segoe UI" w:cs="Segoe UI"/>
+          <w:color w:val="24292F"/>
+        </w:rPr>
+        <w:t xml:space="preserve"> machine </w:t>
+      </w:r>
+      <w:proofErr w:type="spellStart"/>
+      <w:r>
+        <w:rPr>
+          <w:rStyle w:val="Textoennegrita"/>
+          <w:rFonts w:ascii="Segoe UI" w:hAnsi="Segoe UI" w:cs="Segoe UI"/>
+          <w:color w:val="24292F"/>
+        </w:rPr>
+        <w:t>code</w:t>
+      </w:r>
+      <w:proofErr w:type="spellEnd"/>
       <w:r>
         <w:rPr>
           <w:rFonts w:ascii="Segoe UI" w:hAnsi="Segoe UI" w:cs="Segoe UI"/>
@@ -1117,7 +1351,7 @@
                     </pic:cNvPicPr>
                   </pic:nvPicPr>
                   <pic:blipFill>
-                    <a:blip r:embed="rId13">
+                    <a:blip r:embed="rId14">
                       <a:extLst>
                         <a:ext uri="{28A0092B-C50C-407E-A947-70E740481C1C}">
                           <a14:useLocalDpi xmlns:a14="http://schemas.microsoft.com/office/drawing/2010/main" val="0"/>
@@ -1237,10 +1471,23 @@
         <w:t xml:space="preserve">Esto depende del fabricante y del convenio que tenga. Nuestro dispositivo utiliza el convenio </w:t>
       </w:r>
       <w:r>
-        <w:t>Little Endian</w:t>
-      </w:r>
-      <w:r>
-        <w:t>. Este convenio nos dice que en la primera dirección irá el byte de menor peso y en la ultima dirección el byte de mayor peso.</w:t>
+        <w:t xml:space="preserve">Little </w:t>
+      </w:r>
+      <w:proofErr w:type="spellStart"/>
+      <w:r>
+        <w:t>Endian</w:t>
+      </w:r>
+      <w:proofErr w:type="spellEnd"/>
+      <w:r>
+        <w:t xml:space="preserve">. Este convenio nos dice que en la primera dirección irá el byte de menor peso y en la </w:t>
+      </w:r>
+      <w:proofErr w:type="spellStart"/>
+      <w:r>
+        <w:t>ultima</w:t>
+      </w:r>
+      <w:proofErr w:type="spellEnd"/>
+      <w:r>
+        <w:t xml:space="preserve"> dirección el byte de mayor peso.</w:t>
       </w:r>
     </w:p>
     <w:p/>
@@ -1275,7 +1522,7 @@
                     <pic:cNvPicPr/>
                   </pic:nvPicPr>
                   <pic:blipFill rotWithShape="1">
-                    <a:blip r:embed="rId14"/>
+                    <a:blip r:embed="rId15"/>
                     <a:srcRect l="14252" t="12291" r="37771" b="16221"/>
                     <a:stretch/>
                   </pic:blipFill>
@@ -1305,7 +1552,23 @@
     </w:p>
     <w:p>
       <w:r>
-        <w:t xml:space="preserve">Hay un convenio que se llama big endian que </w:t>
+        <w:t xml:space="preserve">Hay un convenio que se llama </w:t>
+      </w:r>
+      <w:proofErr w:type="spellStart"/>
+      <w:r>
+        <w:t>big</w:t>
+      </w:r>
+      <w:proofErr w:type="spellEnd"/>
+      <w:r>
+        <w:t xml:space="preserve"> </w:t>
+      </w:r>
+      <w:proofErr w:type="spellStart"/>
+      <w:r>
+        <w:t>endian</w:t>
+      </w:r>
+      <w:proofErr w:type="spellEnd"/>
+      <w:r>
+        <w:t xml:space="preserve"> que </w:t>
       </w:r>
       <w:r>
         <w:t>es al revés, el primero es el de mayor peso.</w:t>
@@ -1314,7 +1577,31 @@
     <w:p/>
     <w:p>
       <w:r>
-        <w:t>Nota: Para leer archivos .bin, es necesario un programa especial, en Linux por ejemplo está el GHex, o el hd en la consola.</w:t>
+        <w:t>Nota: Para leer archivos .</w:t>
+      </w:r>
+      <w:proofErr w:type="spellStart"/>
+      <w:r>
+        <w:t>bin</w:t>
+      </w:r>
+      <w:proofErr w:type="spellEnd"/>
+      <w:r>
+        <w:t xml:space="preserve">, es necesario un programa especial, en Linux por ejemplo está el </w:t>
+      </w:r>
+      <w:proofErr w:type="spellStart"/>
+      <w:r>
+        <w:t>GHex</w:t>
+      </w:r>
+      <w:proofErr w:type="spellEnd"/>
+      <w:r>
+        <w:t xml:space="preserve">, o el </w:t>
+      </w:r>
+      <w:proofErr w:type="spellStart"/>
+      <w:r>
+        <w:t>hd</w:t>
+      </w:r>
+      <w:proofErr w:type="spellEnd"/>
+      <w:r>
+        <w:t xml:space="preserve"> en la consola.</w:t>
       </w:r>
     </w:p>
     <w:p/>
@@ -1351,7 +1638,15 @@
         <w:t xml:space="preserve">una etiqueta, </w:t>
       </w:r>
       <w:r>
-        <w:t>ponemos un identificador (un nombre) seguido de dos puntos. Ej; bucle:</w:t>
+        <w:t xml:space="preserve">ponemos un identificador (un nombre) seguido de dos puntos. </w:t>
+      </w:r>
+      <w:proofErr w:type="spellStart"/>
+      <w:r>
+        <w:t>Ej</w:t>
+      </w:r>
+      <w:proofErr w:type="spellEnd"/>
+      <w:r>
+        <w:t>; bucle:</w:t>
       </w:r>
       <w:r>
         <w:t xml:space="preserve"> </w:t>
@@ -1362,13 +1657,41 @@
         <w:lastRenderedPageBreak/>
         <w:t xml:space="preserve">Una etiqueta no es más que una dirección de memoria. Por ejemplo, tenemos una dirección de memoria 0x4000008 que contiene una instrucción </w:t>
       </w:r>
+      <w:proofErr w:type="spellStart"/>
       <w:r>
         <w:rPr>
           <w:rFonts w:ascii="Segoe UI" w:hAnsi="Segoe UI" w:cs="Segoe UI"/>
           <w:color w:val="24292F"/>
           <w:shd w:val="clear" w:color="auto" w:fill="FFFFFF"/>
         </w:rPr>
-        <w:t>addi x5,x5,1</w:t>
+        <w:t>addi</w:t>
+      </w:r>
+      <w:proofErr w:type="spellEnd"/>
+      <w:r>
+        <w:rPr>
+          <w:rFonts w:ascii="Segoe UI" w:hAnsi="Segoe UI" w:cs="Segoe UI"/>
+          <w:color w:val="24292F"/>
+          <w:shd w:val="clear" w:color="auto" w:fill="FFFFFF"/>
+        </w:rPr>
+        <w:t xml:space="preserve"> x</w:t>
+      </w:r>
+      <w:proofErr w:type="gramStart"/>
+      <w:r>
+        <w:rPr>
+          <w:rFonts w:ascii="Segoe UI" w:hAnsi="Segoe UI" w:cs="Segoe UI"/>
+          <w:color w:val="24292F"/>
+          <w:shd w:val="clear" w:color="auto" w:fill="FFFFFF"/>
+        </w:rPr>
+        <w:t>5,x</w:t>
+      </w:r>
+      <w:proofErr w:type="gramEnd"/>
+      <w:r>
+        <w:rPr>
+          <w:rFonts w:ascii="Segoe UI" w:hAnsi="Segoe UI" w:cs="Segoe UI"/>
+          <w:color w:val="24292F"/>
+          <w:shd w:val="clear" w:color="auto" w:fill="FFFFFF"/>
+        </w:rPr>
+        <w:t>5,1</w:t>
       </w:r>
       <w:r>
         <w:t>, entonces, para acceder a esa dirección de memoria, como recordar el número es más difícil, lo que hacemos es asignarle una etiqueta a esa dirección, de manera que cada vez que llamemos a la etiqueta, nos direccionará a la dirección que tenga asignada.</w:t>
@@ -1377,7 +1700,23 @@
     <w:p/>
     <w:p>
       <w:r>
-        <w:t>Si necesitásemos referirnos a esta dirección en alguna parte de nuestro programa, sólo hay que colocar la etiqueta sin los dos puntos al final. El ensamblador la sustituirá por la dirección correcta. Por ejemplo: b buble. Donde la b es de Branch, lo que le indica que salte a la dirección indicada por la etiqueta bucle. Es decir que salte a ejecutar la instrucción situada en la dirección 0x4000008 que es addi x5,x5,1.</w:t>
+        <w:t xml:space="preserve">Si necesitásemos referirnos a esta dirección en alguna parte de nuestro programa, sólo hay que colocar la etiqueta sin los dos puntos al final. El ensamblador la sustituirá por la dirección correcta. Por ejemplo: b buble. Donde la b es de Branch, lo que le indica que salte a la dirección indicada por la etiqueta bucle. Es decir que salte a ejecutar la instrucción situada en la dirección 0x4000008 que es </w:t>
+      </w:r>
+      <w:proofErr w:type="spellStart"/>
+      <w:r>
+        <w:t>addi</w:t>
+      </w:r>
+      <w:proofErr w:type="spellEnd"/>
+      <w:r>
+        <w:t xml:space="preserve"> x</w:t>
+      </w:r>
+      <w:proofErr w:type="gramStart"/>
+      <w:r>
+        <w:t>5,x</w:t>
+      </w:r>
+      <w:proofErr w:type="gramEnd"/>
+      <w:r>
+        <w:t>5,1.</w:t>
       </w:r>
     </w:p>
     <w:p/>
@@ -1389,31 +1728,1473 @@
     <w:p/>
     <w:p>
       <w:pPr>
+        <w:shd w:val="clear" w:color="auto" w:fill="FFFFFF"/>
+        <w:spacing w:before="360" w:after="240" w:line="240" w:lineRule="auto"/>
         <w:jc w:val="center"/>
-        <w:rPr>
+        <w:outlineLvl w:val="2"/>
+        <w:rPr>
+          <w:rFonts w:ascii="Segoe UI" w:eastAsia="Times New Roman" w:hAnsi="Segoe UI" w:cs="Segoe UI"/>
           <w:b/>
           <w:bCs/>
-        </w:rPr>
-      </w:pPr>
-      <w:r>
-        <w:rPr>
+          <w:color w:val="1F2328"/>
+          <w:sz w:val="30"/>
+          <w:szCs w:val="30"/>
+          <w:lang w:eastAsia="es-ES"/>
+        </w:rPr>
+      </w:pPr>
+      <w:r>
+        <w:rPr>
+          <w:rFonts w:ascii="Segoe UI" w:eastAsia="Times New Roman" w:hAnsi="Segoe UI" w:cs="Segoe UI"/>
           <w:b/>
           <w:bCs/>
-        </w:rPr>
-        <w:t>Instrucción add</w:t>
-      </w:r>
-    </w:p>
-    <w:p>
-      <w:pPr>
-        <w:jc w:val="center"/>
-        <w:rPr>
+          <w:color w:val="1F2328"/>
+          <w:sz w:val="30"/>
+          <w:szCs w:val="30"/>
+          <w:lang w:eastAsia="es-ES"/>
+        </w:rPr>
+        <w:t xml:space="preserve">Instrucción </w:t>
+      </w:r>
+      <w:proofErr w:type="spellStart"/>
+      <w:r>
+        <w:rPr>
+          <w:rFonts w:ascii="Segoe UI" w:eastAsia="Times New Roman" w:hAnsi="Segoe UI" w:cs="Segoe UI"/>
           <w:b/>
           <w:bCs/>
-        </w:rPr>
-      </w:pPr>
+          <w:color w:val="1F2328"/>
+          <w:sz w:val="30"/>
+          <w:szCs w:val="30"/>
+          <w:lang w:eastAsia="es-ES"/>
+        </w:rPr>
+        <w:t>addi</w:t>
+      </w:r>
+      <w:proofErr w:type="spellEnd"/>
+      <w:r>
+        <w:rPr>
+          <w:rFonts w:ascii="Segoe UI" w:eastAsia="Times New Roman" w:hAnsi="Segoe UI" w:cs="Segoe UI"/>
+          <w:b/>
+          <w:bCs/>
+          <w:color w:val="1F2328"/>
+          <w:sz w:val="30"/>
+          <w:szCs w:val="30"/>
+          <w:lang w:eastAsia="es-ES"/>
+        </w:rPr>
+        <w:t xml:space="preserve"> </w:t>
+      </w:r>
+    </w:p>
+    <w:p>
+      <w:pPr>
+        <w:rPr>
+          <w:rFonts w:ascii="Segoe UI" w:eastAsia="Times New Roman" w:hAnsi="Segoe UI" w:cs="Segoe UI"/>
+          <w:color w:val="1F2328"/>
+          <w:sz w:val="24"/>
+          <w:szCs w:val="24"/>
+          <w:lang w:eastAsia="es-ES"/>
+        </w:rPr>
+      </w:pPr>
+      <w:r>
+        <w:rPr>
+          <w:rFonts w:ascii="Segoe UI" w:eastAsia="Times New Roman" w:hAnsi="Segoe UI" w:cs="Segoe UI"/>
+          <w:color w:val="1F2328"/>
+          <w:sz w:val="24"/>
+          <w:szCs w:val="24"/>
+          <w:lang w:eastAsia="es-ES"/>
+        </w:rPr>
+        <w:t xml:space="preserve">La instrucción </w:t>
+      </w:r>
+      <w:proofErr w:type="spellStart"/>
+      <w:r>
+        <w:rPr>
+          <w:rFonts w:ascii="Segoe UI" w:eastAsia="Times New Roman" w:hAnsi="Segoe UI" w:cs="Segoe UI"/>
+          <w:color w:val="1F2328"/>
+          <w:sz w:val="24"/>
+          <w:szCs w:val="24"/>
+          <w:lang w:eastAsia="es-ES"/>
+        </w:rPr>
+        <w:t>addi</w:t>
+      </w:r>
+      <w:proofErr w:type="spellEnd"/>
+      <w:r>
+        <w:rPr>
+          <w:rFonts w:ascii="Segoe UI" w:eastAsia="Times New Roman" w:hAnsi="Segoe UI" w:cs="Segoe UI"/>
+          <w:color w:val="1F2328"/>
+          <w:sz w:val="24"/>
+          <w:szCs w:val="24"/>
+          <w:lang w:eastAsia="es-ES"/>
+        </w:rPr>
+        <w:t xml:space="preserve"> es siempre necesaria al principio del código para inicializar las variables que vayamos a usar. SIEMPRE QUE VAYAMOS A USAR UNA VARIABLE LA TENEMOS QUE INICIALIZAR PRIMERO.</w:t>
+      </w:r>
+    </w:p>
+    <w:p>
+      <w:pPr>
+        <w:rPr>
+          <w:rFonts w:ascii="Segoe UI" w:eastAsia="Times New Roman" w:hAnsi="Segoe UI" w:cs="Segoe UI"/>
+          <w:color w:val="1F2328"/>
+          <w:sz w:val="24"/>
+          <w:szCs w:val="24"/>
+          <w:lang w:eastAsia="es-ES"/>
+        </w:rPr>
+      </w:pPr>
+    </w:p>
+    <w:p>
+      <w:pPr>
+        <w:rPr>
+          <w:rFonts w:eastAsiaTheme="minorEastAsia"/>
+          <w:color w:val="1F2328"/>
+          <w:sz w:val="24"/>
+          <w:szCs w:val="24"/>
+          <w:lang w:eastAsia="es-ES"/>
+        </w:rPr>
+      </w:pPr>
+      <m:oMathPara>
+        <m:oMath>
+          <m:r>
+            <w:rPr>
+              <w:rFonts w:ascii="Cambria Math" w:eastAsia="Times New Roman" w:hAnsi="Cambria Math" w:cs="Segoe UI"/>
+              <w:color w:val="1F2328"/>
+              <w:sz w:val="24"/>
+              <w:szCs w:val="24"/>
+              <w:lang w:eastAsia="es-ES"/>
+            </w:rPr>
+            <m:t>addi x5, x0, 0→X5=0+0</m:t>
+          </m:r>
+        </m:oMath>
+      </m:oMathPara>
+    </w:p>
+    <w:p>
+      <w:pPr>
+        <w:rPr>
+          <w:rFonts w:eastAsiaTheme="minorEastAsia"/>
+          <w:color w:val="1F2328"/>
+          <w:sz w:val="24"/>
+          <w:szCs w:val="24"/>
+          <w:lang w:eastAsia="es-ES"/>
+        </w:rPr>
+      </w:pPr>
+    </w:p>
+    <w:p>
+      <w:pPr>
+        <w:jc w:val="center"/>
+        <w:rPr>
+          <w:b/>
+          <w:bCs/>
+          <w:sz w:val="44"/>
+          <w:szCs w:val="44"/>
+        </w:rPr>
+      </w:pPr>
+      <w:r>
+        <w:rPr>
+          <w:b/>
+          <w:bCs/>
+          <w:sz w:val="44"/>
+          <w:szCs w:val="44"/>
+        </w:rPr>
+        <w:t xml:space="preserve">Instrucción </w:t>
+      </w:r>
+      <w:proofErr w:type="spellStart"/>
+      <w:r>
+        <w:rPr>
+          <w:b/>
+          <w:bCs/>
+          <w:sz w:val="44"/>
+          <w:szCs w:val="44"/>
+        </w:rPr>
+        <w:t>add</w:t>
+      </w:r>
+      <w:proofErr w:type="spellEnd"/>
+      <w:r>
+        <w:rPr>
+          <w:b/>
+          <w:bCs/>
+          <w:sz w:val="44"/>
+          <w:szCs w:val="44"/>
+        </w:rPr>
+        <w:t>, sumar registros.</w:t>
+      </w:r>
+    </w:p>
+    <w:p>
+      <w:pPr>
+        <w:jc w:val="center"/>
+        <w:rPr>
+          <w:b/>
+          <w:bCs/>
+        </w:rPr>
+      </w:pPr>
+    </w:p>
+    <w:p>
+      <w:pPr>
+        <w:jc w:val="center"/>
+        <w:rPr>
+          <w:b/>
+          <w:bCs/>
+        </w:rPr>
+      </w:pPr>
+      <w:r>
+        <w:rPr>
+          <w:b/>
+          <w:bCs/>
+        </w:rPr>
+        <w:drawing>
+          <wp:inline distT="0" distB="0" distL="0" distR="0" wp14:anchorId="309CF031" wp14:editId="6DB24163">
+            <wp:extent cx="3573780" cy="2362208"/>
+            <wp:effectExtent l="0" t="0" r="7620" b="0"/>
+            <wp:docPr id="1112618912" name="Imagen 1"/>
+            <wp:cNvGraphicFramePr>
+              <a:graphicFrameLocks xmlns:a="http://schemas.openxmlformats.org/drawingml/2006/main" noChangeAspect="1"/>
+            </wp:cNvGraphicFramePr>
+            <a:graphic xmlns:a="http://schemas.openxmlformats.org/drawingml/2006/main">
+              <a:graphicData uri="http://schemas.openxmlformats.org/drawingml/2006/picture">
+                <pic:pic xmlns:pic="http://schemas.openxmlformats.org/drawingml/2006/picture">
+                  <pic:nvPicPr>
+                    <pic:cNvPr id="1112618912" name=""/>
+                    <pic:cNvPicPr/>
+                  </pic:nvPicPr>
+                  <pic:blipFill>
+                    <a:blip r:embed="rId16"/>
+                    <a:stretch>
+                      <a:fillRect/>
+                    </a:stretch>
+                  </pic:blipFill>
+                  <pic:spPr>
+                    <a:xfrm>
+                      <a:off x="0" y="0"/>
+                      <a:ext cx="3587935" cy="2371564"/>
+                    </a:xfrm>
+                    <a:prstGeom prst="rect">
+                      <a:avLst/>
+                    </a:prstGeom>
+                  </pic:spPr>
+                </pic:pic>
+              </a:graphicData>
+            </a:graphic>
+          </wp:inline>
+        </w:drawing>
+      </w:r>
+    </w:p>
+    <w:p>
+      <w:pPr>
+        <w:jc w:val="center"/>
+        <w:rPr>
+          <w:b/>
+          <w:bCs/>
+        </w:rPr>
+      </w:pPr>
+    </w:p>
+    <w:p>
+      <w:pPr>
+        <w:numPr>
+          <w:ilvl w:val="0"/>
+          <w:numId w:val="1"/>
+        </w:numPr>
+        <w:shd w:val="clear" w:color="auto" w:fill="FFFFFF"/>
+        <w:spacing w:before="100" w:beforeAutospacing="1" w:after="100" w:afterAutospacing="1" w:line="240" w:lineRule="auto"/>
+        <w:rPr>
+          <w:rFonts w:ascii="Segoe UI" w:eastAsia="Times New Roman" w:hAnsi="Segoe UI" w:cs="Segoe UI"/>
+          <w:color w:val="1F2328"/>
+          <w:sz w:val="24"/>
+          <w:szCs w:val="24"/>
+          <w:lang w:eastAsia="es-ES"/>
+        </w:rPr>
+      </w:pPr>
+      <w:r>
+        <w:rPr>
+          <w:rFonts w:ascii="Segoe UI" w:eastAsia="Times New Roman" w:hAnsi="Segoe UI" w:cs="Segoe UI"/>
+          <w:b/>
+          <w:bCs/>
+          <w:color w:val="1F2328"/>
+          <w:sz w:val="24"/>
+          <w:szCs w:val="24"/>
+          <w:lang w:eastAsia="es-ES"/>
+        </w:rPr>
+        <w:lastRenderedPageBreak/>
+        <w:t>Almacenar</w:t>
+      </w:r>
+      <w:r>
+        <w:rPr>
+          <w:rFonts w:ascii="Segoe UI" w:eastAsia="Times New Roman" w:hAnsi="Segoe UI" w:cs="Segoe UI"/>
+          <w:color w:val="1F2328"/>
+          <w:sz w:val="24"/>
+          <w:szCs w:val="24"/>
+          <w:lang w:eastAsia="es-ES"/>
+        </w:rPr>
+        <w:t> en el registro </w:t>
+      </w:r>
+      <w:r>
+        <w:rPr>
+          <w:rFonts w:ascii="Segoe UI" w:eastAsia="Times New Roman" w:hAnsi="Segoe UI" w:cs="Segoe UI"/>
+          <w:b/>
+          <w:bCs/>
+          <w:color w:val="1F2328"/>
+          <w:sz w:val="24"/>
+          <w:szCs w:val="24"/>
+          <w:lang w:eastAsia="es-ES"/>
+        </w:rPr>
+        <w:t>x5</w:t>
+      </w:r>
+      <w:r>
+        <w:rPr>
+          <w:rFonts w:ascii="Segoe UI" w:eastAsia="Times New Roman" w:hAnsi="Segoe UI" w:cs="Segoe UI"/>
+          <w:color w:val="1F2328"/>
+          <w:sz w:val="24"/>
+          <w:szCs w:val="24"/>
+          <w:lang w:eastAsia="es-ES"/>
+        </w:rPr>
+        <w:t> la suma de los registros </w:t>
+      </w:r>
+      <w:r>
+        <w:rPr>
+          <w:rFonts w:ascii="Segoe UI" w:eastAsia="Times New Roman" w:hAnsi="Segoe UI" w:cs="Segoe UI"/>
+          <w:b/>
+          <w:bCs/>
+          <w:color w:val="1F2328"/>
+          <w:sz w:val="24"/>
+          <w:szCs w:val="24"/>
+          <w:lang w:eastAsia="es-ES"/>
+        </w:rPr>
+        <w:t>x3</w:t>
+      </w:r>
+      <w:r>
+        <w:rPr>
+          <w:rFonts w:ascii="Segoe UI" w:eastAsia="Times New Roman" w:hAnsi="Segoe UI" w:cs="Segoe UI"/>
+          <w:color w:val="1F2328"/>
+          <w:sz w:val="24"/>
+          <w:szCs w:val="24"/>
+          <w:lang w:eastAsia="es-ES"/>
+        </w:rPr>
+        <w:t> y </w:t>
+      </w:r>
+      <w:r>
+        <w:rPr>
+          <w:rFonts w:ascii="Segoe UI" w:eastAsia="Times New Roman" w:hAnsi="Segoe UI" w:cs="Segoe UI"/>
+          <w:b/>
+          <w:bCs/>
+          <w:color w:val="1F2328"/>
+          <w:sz w:val="24"/>
+          <w:szCs w:val="24"/>
+          <w:lang w:eastAsia="es-ES"/>
+        </w:rPr>
+        <w:t>x4</w:t>
+      </w:r>
+      <w:r>
+        <w:rPr>
+          <w:rFonts w:ascii="Segoe UI" w:eastAsia="Times New Roman" w:hAnsi="Segoe UI" w:cs="Segoe UI"/>
+          <w:color w:val="1F2328"/>
+          <w:sz w:val="24"/>
+          <w:szCs w:val="24"/>
+          <w:lang w:eastAsia="es-ES"/>
+        </w:rPr>
+        <w:t>:</w:t>
+      </w:r>
+    </w:p>
+    <w:p>
+      <w:pPr>
+        <w:shd w:val="clear" w:color="auto" w:fill="FFFFFF"/>
+        <w:tabs>
+          <w:tab w:val="left" w:pos="916"/>
+          <w:tab w:val="left" w:pos="1832"/>
+          <w:tab w:val="left" w:pos="2748"/>
+          <w:tab w:val="left" w:pos="3664"/>
+          <w:tab w:val="left" w:pos="4580"/>
+          <w:tab w:val="left" w:pos="5496"/>
+          <w:tab w:val="left" w:pos="6412"/>
+          <w:tab w:val="left" w:pos="7328"/>
+          <w:tab w:val="left" w:pos="8244"/>
+          <w:tab w:val="left" w:pos="9160"/>
+          <w:tab w:val="left" w:pos="10076"/>
+          <w:tab w:val="left" w:pos="10992"/>
+          <w:tab w:val="left" w:pos="11908"/>
+          <w:tab w:val="left" w:pos="12824"/>
+          <w:tab w:val="left" w:pos="13740"/>
+          <w:tab w:val="left" w:pos="14656"/>
+        </w:tabs>
+        <w:spacing w:line="240" w:lineRule="auto"/>
+        <w:rPr>
+          <w:rFonts w:ascii="Courier New" w:eastAsia="Times New Roman" w:hAnsi="Courier New" w:cs="Courier New"/>
+          <w:color w:val="1F2328"/>
+          <w:sz w:val="20"/>
+          <w:szCs w:val="20"/>
+          <w:lang w:eastAsia="es-ES"/>
+        </w:rPr>
+      </w:pPr>
+      <m:oMathPara>
+        <m:oMath>
+          <m:r>
+            <w:rPr>
+              <w:rFonts w:ascii="Cambria Math" w:eastAsia="Times New Roman" w:hAnsi="Cambria Math" w:cs="Courier New"/>
+              <w:color w:val="1F2328"/>
+              <w:sz w:val="20"/>
+              <w:szCs w:val="20"/>
+              <w:lang w:eastAsia="es-ES"/>
+            </w:rPr>
+            <m:t>add x5, x4, x3  #-- x5 = x4 + x3</m:t>
+          </m:r>
+        </m:oMath>
+      </m:oMathPara>
+    </w:p>
+    <w:p>
+      <w:pPr>
+        <w:shd w:val="clear" w:color="auto" w:fill="FFFFFF"/>
+        <w:tabs>
+          <w:tab w:val="left" w:pos="916"/>
+          <w:tab w:val="left" w:pos="1832"/>
+          <w:tab w:val="left" w:pos="2748"/>
+          <w:tab w:val="left" w:pos="3664"/>
+          <w:tab w:val="left" w:pos="4580"/>
+          <w:tab w:val="left" w:pos="5496"/>
+          <w:tab w:val="left" w:pos="6412"/>
+          <w:tab w:val="left" w:pos="7328"/>
+          <w:tab w:val="left" w:pos="8244"/>
+          <w:tab w:val="left" w:pos="9160"/>
+          <w:tab w:val="left" w:pos="10076"/>
+          <w:tab w:val="left" w:pos="10992"/>
+          <w:tab w:val="left" w:pos="11908"/>
+          <w:tab w:val="left" w:pos="12824"/>
+          <w:tab w:val="left" w:pos="13740"/>
+          <w:tab w:val="left" w:pos="14656"/>
+        </w:tabs>
+        <w:spacing w:line="240" w:lineRule="auto"/>
+        <w:rPr>
+          <w:rFonts w:ascii="Courier New" w:eastAsia="Times New Roman" w:hAnsi="Courier New" w:cs="Courier New"/>
+          <w:color w:val="1F2328"/>
+          <w:sz w:val="20"/>
+          <w:szCs w:val="20"/>
+          <w:lang w:eastAsia="es-ES"/>
+        </w:rPr>
+      </w:pPr>
+    </w:p>
+    <w:p>
+      <w:pPr>
+        <w:shd w:val="clear" w:color="auto" w:fill="FFFFFF"/>
+        <w:tabs>
+          <w:tab w:val="left" w:pos="916"/>
+          <w:tab w:val="left" w:pos="1832"/>
+          <w:tab w:val="left" w:pos="2748"/>
+          <w:tab w:val="left" w:pos="3664"/>
+          <w:tab w:val="left" w:pos="4580"/>
+          <w:tab w:val="left" w:pos="5496"/>
+          <w:tab w:val="left" w:pos="6412"/>
+          <w:tab w:val="left" w:pos="7328"/>
+          <w:tab w:val="left" w:pos="8244"/>
+          <w:tab w:val="left" w:pos="9160"/>
+          <w:tab w:val="left" w:pos="10076"/>
+          <w:tab w:val="left" w:pos="10992"/>
+          <w:tab w:val="left" w:pos="11908"/>
+          <w:tab w:val="left" w:pos="12824"/>
+          <w:tab w:val="left" w:pos="13740"/>
+          <w:tab w:val="left" w:pos="14656"/>
+        </w:tabs>
+        <w:spacing w:line="240" w:lineRule="auto"/>
+        <w:rPr>
+          <w:rFonts w:ascii="Courier New" w:eastAsia="Times New Roman" w:hAnsi="Courier New" w:cs="Courier New"/>
+          <w:color w:val="1F2328"/>
+          <w:sz w:val="20"/>
+          <w:szCs w:val="20"/>
+          <w:lang w:eastAsia="es-ES"/>
+        </w:rPr>
+      </w:pPr>
+    </w:p>
+    <w:p>
+      <w:pPr>
+        <w:shd w:val="clear" w:color="auto" w:fill="FFFFFF"/>
+        <w:tabs>
+          <w:tab w:val="left" w:pos="916"/>
+          <w:tab w:val="left" w:pos="1832"/>
+          <w:tab w:val="left" w:pos="2748"/>
+          <w:tab w:val="left" w:pos="3664"/>
+          <w:tab w:val="left" w:pos="4580"/>
+          <w:tab w:val="left" w:pos="5496"/>
+          <w:tab w:val="left" w:pos="6412"/>
+          <w:tab w:val="left" w:pos="7328"/>
+          <w:tab w:val="left" w:pos="8244"/>
+          <w:tab w:val="left" w:pos="9160"/>
+          <w:tab w:val="left" w:pos="10076"/>
+          <w:tab w:val="left" w:pos="10992"/>
+          <w:tab w:val="left" w:pos="11908"/>
+          <w:tab w:val="left" w:pos="12824"/>
+          <w:tab w:val="left" w:pos="13740"/>
+          <w:tab w:val="left" w:pos="14656"/>
+        </w:tabs>
+        <w:spacing w:line="240" w:lineRule="auto"/>
+        <w:jc w:val="center"/>
+        <w:rPr>
+          <w:rFonts w:ascii="Courier New" w:eastAsia="Times New Roman" w:hAnsi="Courier New" w:cs="Courier New"/>
+          <w:b/>
+          <w:bCs/>
+          <w:i/>
+          <w:iCs/>
+          <w:color w:val="1F2328"/>
+          <w:sz w:val="44"/>
+          <w:szCs w:val="44"/>
+          <w:lang w:eastAsia="es-ES"/>
+        </w:rPr>
+      </w:pPr>
+      <w:proofErr w:type="spellStart"/>
+      <w:r>
+        <w:rPr>
+          <w:rFonts w:ascii="Courier New" w:eastAsia="Times New Roman" w:hAnsi="Courier New" w:cs="Courier New"/>
+          <w:b/>
+          <w:bCs/>
+          <w:i/>
+          <w:iCs/>
+          <w:color w:val="1F2328"/>
+          <w:sz w:val="44"/>
+          <w:szCs w:val="44"/>
+          <w:lang w:eastAsia="es-ES"/>
+        </w:rPr>
+        <w:t>BreakPoin</w:t>
+      </w:r>
+      <w:proofErr w:type="spellEnd"/>
+    </w:p>
+    <w:p>
+      <w:pPr>
+        <w:pStyle w:val="NormalWeb"/>
+        <w:shd w:val="clear" w:color="auto" w:fill="FFFFFF"/>
+        <w:spacing w:before="0" w:beforeAutospacing="0" w:after="240" w:afterAutospacing="0"/>
+        <w:rPr>
+          <w:rFonts w:ascii="Segoe UI" w:hAnsi="Segoe UI" w:cs="Segoe UI"/>
+          <w:color w:val="1F2328"/>
+        </w:rPr>
+      </w:pPr>
+      <w:r>
+        <w:rPr>
+          <w:rFonts w:ascii="Segoe UI" w:hAnsi="Segoe UI" w:cs="Segoe UI"/>
+          <w:color w:val="1F2328"/>
+        </w:rPr>
+        <w:t>Para facilitar la </w:t>
+      </w:r>
+      <w:r>
+        <w:rPr>
+          <w:rStyle w:val="Textoennegrita"/>
+          <w:rFonts w:ascii="Segoe UI" w:hAnsi="Segoe UI" w:cs="Segoe UI"/>
+          <w:color w:val="1F2328"/>
+        </w:rPr>
+        <w:t>depuración del código</w:t>
+      </w:r>
+      <w:r>
+        <w:rPr>
+          <w:rFonts w:ascii="Segoe UI" w:hAnsi="Segoe UI" w:cs="Segoe UI"/>
+          <w:color w:val="1F2328"/>
+        </w:rPr>
+        <w:t>, vamos establecer un </w:t>
+      </w:r>
+      <w:r>
+        <w:rPr>
+          <w:rStyle w:val="Textoennegrita"/>
+          <w:rFonts w:ascii="Segoe UI" w:hAnsi="Segoe UI" w:cs="Segoe UI"/>
+          <w:color w:val="1F2328"/>
+        </w:rPr>
+        <w:t xml:space="preserve">punto de </w:t>
+      </w:r>
+      <w:proofErr w:type="spellStart"/>
+      <w:r>
+        <w:rPr>
+          <w:rStyle w:val="Textoennegrita"/>
+          <w:rFonts w:ascii="Segoe UI" w:hAnsi="Segoe UI" w:cs="Segoe UI"/>
+          <w:color w:val="1F2328"/>
+        </w:rPr>
+        <w:t>rupturo</w:t>
+      </w:r>
+      <w:proofErr w:type="spellEnd"/>
+      <w:r>
+        <w:rPr>
+          <w:rFonts w:ascii="Segoe UI" w:hAnsi="Segoe UI" w:cs="Segoe UI"/>
+          <w:color w:val="1F2328"/>
+        </w:rPr>
+        <w:t> (</w:t>
+      </w:r>
+      <w:proofErr w:type="spellStart"/>
+      <w:r>
+        <w:rPr>
+          <w:rFonts w:ascii="Segoe UI" w:hAnsi="Segoe UI" w:cs="Segoe UI"/>
+          <w:color w:val="1F2328"/>
+        </w:rPr>
+        <w:t>Breakpoint</w:t>
+      </w:r>
+      <w:proofErr w:type="spellEnd"/>
+      <w:r>
+        <w:rPr>
+          <w:rFonts w:ascii="Segoe UI" w:hAnsi="Segoe UI" w:cs="Segoe UI"/>
+          <w:color w:val="1F2328"/>
+        </w:rPr>
+        <w:t>) en el lugar en el que estamos parados ahora (la instrucción b bucle). De esta forma podemos ejecutar el programa, y cada vez que llegue a ese punto la ejecución se detiene, permitiéndonos analizar la situación. Para </w:t>
+      </w:r>
+      <w:r>
+        <w:rPr>
+          <w:rStyle w:val="Textoennegrita"/>
+          <w:rFonts w:ascii="Segoe UI" w:hAnsi="Segoe UI" w:cs="Segoe UI"/>
+          <w:color w:val="1F2328"/>
+        </w:rPr>
+        <w:t xml:space="preserve">activar el </w:t>
+      </w:r>
+      <w:proofErr w:type="spellStart"/>
+      <w:r>
+        <w:rPr>
+          <w:rStyle w:val="Textoennegrita"/>
+          <w:rFonts w:ascii="Segoe UI" w:hAnsi="Segoe UI" w:cs="Segoe UI"/>
+          <w:color w:val="1F2328"/>
+        </w:rPr>
+        <w:t>Breakpoin</w:t>
+      </w:r>
+      <w:r>
+        <w:rPr>
+          <w:rFonts w:ascii="Segoe UI" w:hAnsi="Segoe UI" w:cs="Segoe UI"/>
+          <w:color w:val="1F2328"/>
+        </w:rPr>
+        <w:t>t</w:t>
+      </w:r>
+      <w:proofErr w:type="spellEnd"/>
+      <w:r>
+        <w:rPr>
+          <w:rFonts w:ascii="Segoe UI" w:hAnsi="Segoe UI" w:cs="Segoe UI"/>
+          <w:color w:val="1F2328"/>
+        </w:rPr>
+        <w:t xml:space="preserve"> hay que pulsar sobre la </w:t>
+      </w:r>
+      <w:r>
+        <w:rPr>
+          <w:rStyle w:val="Textoennegrita"/>
+          <w:rFonts w:ascii="Segoe UI" w:hAnsi="Segoe UI" w:cs="Segoe UI"/>
+          <w:color w:val="1F2328"/>
+        </w:rPr>
+        <w:t>casilla de verificación</w:t>
+      </w:r>
+      <w:r>
+        <w:rPr>
+          <w:rFonts w:ascii="Segoe UI" w:hAnsi="Segoe UI" w:cs="Segoe UI"/>
+          <w:color w:val="1F2328"/>
+        </w:rPr>
+        <w:t> de la izquierda de la </w:t>
+      </w:r>
+      <w:r>
+        <w:rPr>
+          <w:rStyle w:val="Textoennegrita"/>
+          <w:rFonts w:ascii="Segoe UI" w:hAnsi="Segoe UI" w:cs="Segoe UI"/>
+          <w:color w:val="1F2328"/>
+        </w:rPr>
+        <w:t>instrucción b bucle</w:t>
+      </w:r>
+    </w:p>
+    <w:p>
+      <w:pPr>
+        <w:pStyle w:val="NormalWeb"/>
+        <w:shd w:val="clear" w:color="auto" w:fill="FFFFFF"/>
+        <w:spacing w:before="0" w:beforeAutospacing="0" w:after="240" w:afterAutospacing="0"/>
+        <w:rPr>
+          <w:rFonts w:ascii="Segoe UI" w:hAnsi="Segoe UI" w:cs="Segoe UI"/>
+          <w:color w:val="1F2328"/>
+        </w:rPr>
+      </w:pPr>
+      <w:r>
+        <w:rPr>
+          <w:rFonts w:ascii="Segoe UI" w:hAnsi="Segoe UI" w:cs="Segoe UI"/>
+          <w:noProof/>
+          <w:color w:val="1F2328"/>
+        </w:rPr>
+        <w:drawing>
+          <wp:inline distT="0" distB="0" distL="0" distR="0" wp14:anchorId="7724E0E0" wp14:editId="0D429161">
+            <wp:extent cx="5400040" cy="4788535"/>
+            <wp:effectExtent l="0" t="0" r="0" b="0"/>
+            <wp:docPr id="1791472788" name="Imagen 1"/>
+            <wp:cNvGraphicFramePr>
+              <a:graphicFrameLocks xmlns:a="http://schemas.openxmlformats.org/drawingml/2006/main" noChangeAspect="1"/>
+            </wp:cNvGraphicFramePr>
+            <a:graphic xmlns:a="http://schemas.openxmlformats.org/drawingml/2006/main">
+              <a:graphicData uri="http://schemas.openxmlformats.org/drawingml/2006/picture">
+                <pic:pic xmlns:pic="http://schemas.openxmlformats.org/drawingml/2006/picture">
+                  <pic:nvPicPr>
+                    <pic:cNvPr id="0" name="Picture 1"/>
+                    <pic:cNvPicPr>
+                      <a:picLocks noChangeAspect="1" noChangeArrowheads="1"/>
+                    </pic:cNvPicPr>
+                  </pic:nvPicPr>
+                  <pic:blipFill>
+                    <a:blip r:embed="rId17">
+                      <a:extLst>
+                        <a:ext uri="{28A0092B-C50C-407E-A947-70E740481C1C}">
+                          <a14:useLocalDpi xmlns:a14="http://schemas.microsoft.com/office/drawing/2010/main" val="0"/>
+                        </a:ext>
+                      </a:extLst>
+                    </a:blip>
+                    <a:srcRect/>
+                    <a:stretch>
+                      <a:fillRect/>
+                    </a:stretch>
+                  </pic:blipFill>
+                  <pic:spPr bwMode="auto">
+                    <a:xfrm>
+                      <a:off x="0" y="0"/>
+                      <a:ext cx="5400040" cy="4788535"/>
+                    </a:xfrm>
+                    <a:prstGeom prst="rect">
+                      <a:avLst/>
+                    </a:prstGeom>
+                    <a:noFill/>
+                    <a:ln>
+                      <a:noFill/>
+                    </a:ln>
+                  </pic:spPr>
+                </pic:pic>
+              </a:graphicData>
+            </a:graphic>
+          </wp:inline>
+        </w:drawing>
+      </w:r>
+    </w:p>
+    <w:p>
+      <w:pPr>
+        <w:pStyle w:val="NormalWeb"/>
+        <w:shd w:val="clear" w:color="auto" w:fill="FFFFFF"/>
+        <w:spacing w:before="0" w:beforeAutospacing="0" w:after="240" w:afterAutospacing="0"/>
+        <w:rPr>
+          <w:rFonts w:ascii="Segoe UI" w:hAnsi="Segoe UI" w:cs="Segoe UI"/>
+          <w:color w:val="1F2328"/>
+        </w:rPr>
+      </w:pPr>
+    </w:p>
+    <w:p>
+      <w:pPr>
+        <w:pStyle w:val="NormalWeb"/>
+        <w:shd w:val="clear" w:color="auto" w:fill="FFFFFF"/>
+        <w:spacing w:before="0" w:beforeAutospacing="0" w:after="240" w:afterAutospacing="0"/>
+        <w:rPr>
+          <w:rFonts w:ascii="Segoe UI" w:hAnsi="Segoe UI" w:cs="Segoe UI"/>
+          <w:color w:val="1F2328"/>
+        </w:rPr>
+      </w:pPr>
+    </w:p>
+    <w:p>
+      <w:pPr>
+        <w:pStyle w:val="NormalWeb"/>
+        <w:shd w:val="clear" w:color="auto" w:fill="FFFFFF"/>
+        <w:spacing w:before="0" w:beforeAutospacing="0" w:after="240" w:afterAutospacing="0"/>
+        <w:rPr>
+          <w:rFonts w:ascii="Segoe UI" w:hAnsi="Segoe UI" w:cs="Segoe UI"/>
+          <w:color w:val="1F2328"/>
+        </w:rPr>
+      </w:pPr>
+    </w:p>
+    <w:p>
+      <w:pPr>
+        <w:pStyle w:val="NormalWeb"/>
+        <w:shd w:val="clear" w:color="auto" w:fill="FFFFFF"/>
+        <w:spacing w:before="0" w:beforeAutospacing="0" w:after="240" w:afterAutospacing="0"/>
+        <w:rPr>
+          <w:rFonts w:ascii="Segoe UI" w:hAnsi="Segoe UI" w:cs="Segoe UI"/>
+          <w:color w:val="1F2328"/>
+        </w:rPr>
+      </w:pPr>
+    </w:p>
+    <w:p>
+      <w:pPr>
+        <w:pStyle w:val="NormalWeb"/>
+        <w:shd w:val="clear" w:color="auto" w:fill="FFFFFF"/>
+        <w:spacing w:before="0" w:beforeAutospacing="0" w:after="240" w:afterAutospacing="0"/>
+        <w:rPr>
+          <w:rFonts w:ascii="Segoe UI" w:hAnsi="Segoe UI" w:cs="Segoe UI"/>
+          <w:color w:val="1F2328"/>
+        </w:rPr>
+      </w:pPr>
+    </w:p>
+    <w:p>
+      <w:pPr>
+        <w:shd w:val="clear" w:color="auto" w:fill="FFFFFF"/>
+        <w:spacing w:before="360" w:after="240" w:line="240" w:lineRule="auto"/>
+        <w:jc w:val="center"/>
+        <w:outlineLvl w:val="2"/>
+        <w:rPr>
+          <w:rFonts w:ascii="Segoe UI" w:eastAsia="Times New Roman" w:hAnsi="Segoe UI" w:cs="Segoe UI"/>
+          <w:b/>
+          <w:bCs/>
+          <w:color w:val="1F2328"/>
+          <w:sz w:val="30"/>
+          <w:szCs w:val="30"/>
+          <w:lang w:eastAsia="es-ES"/>
+        </w:rPr>
+      </w:pPr>
+      <w:r>
+        <w:rPr>
+          <w:rFonts w:ascii="Segoe UI" w:eastAsia="Times New Roman" w:hAnsi="Segoe UI" w:cs="Segoe UI"/>
+          <w:b/>
+          <w:bCs/>
+          <w:color w:val="1F2328"/>
+          <w:sz w:val="30"/>
+          <w:szCs w:val="30"/>
+          <w:lang w:eastAsia="es-ES"/>
+        </w:rPr>
+        <w:t>Restando registros. Instrucción sub</w:t>
+      </w:r>
+    </w:p>
+    <w:p>
+      <w:pPr>
+        <w:shd w:val="clear" w:color="auto" w:fill="FFFFFF"/>
+        <w:spacing w:after="240" w:line="240" w:lineRule="auto"/>
+        <w:rPr>
+          <w:rFonts w:ascii="Segoe UI" w:eastAsia="Times New Roman" w:hAnsi="Segoe UI" w:cs="Segoe UI"/>
+          <w:color w:val="1F2328"/>
+          <w:sz w:val="24"/>
+          <w:szCs w:val="24"/>
+          <w:lang w:eastAsia="es-ES"/>
+        </w:rPr>
+      </w:pPr>
+      <w:r>
+        <w:rPr>
+          <w:rFonts w:ascii="Segoe UI" w:eastAsia="Times New Roman" w:hAnsi="Segoe UI" w:cs="Segoe UI"/>
+          <w:color w:val="1F2328"/>
+          <w:sz w:val="24"/>
+          <w:szCs w:val="24"/>
+          <w:lang w:eastAsia="es-ES"/>
+        </w:rPr>
+        <w:t>La instrucción para </w:t>
+      </w:r>
+      <w:r>
+        <w:rPr>
+          <w:rFonts w:ascii="Segoe UI" w:eastAsia="Times New Roman" w:hAnsi="Segoe UI" w:cs="Segoe UI"/>
+          <w:b/>
+          <w:bCs/>
+          <w:color w:val="1F2328"/>
+          <w:sz w:val="24"/>
+          <w:szCs w:val="24"/>
+          <w:lang w:eastAsia="es-ES"/>
+        </w:rPr>
+        <w:t>restar registros</w:t>
+      </w:r>
+      <w:r>
+        <w:rPr>
+          <w:rFonts w:ascii="Segoe UI" w:eastAsia="Times New Roman" w:hAnsi="Segoe UI" w:cs="Segoe UI"/>
+          <w:color w:val="1F2328"/>
+          <w:sz w:val="24"/>
+          <w:szCs w:val="24"/>
+          <w:lang w:eastAsia="es-ES"/>
+        </w:rPr>
+        <w:t> tiene la </w:t>
+      </w:r>
+      <w:r>
+        <w:rPr>
+          <w:rFonts w:ascii="Segoe UI" w:eastAsia="Times New Roman" w:hAnsi="Segoe UI" w:cs="Segoe UI"/>
+          <w:b/>
+          <w:bCs/>
+          <w:color w:val="1F2328"/>
+          <w:sz w:val="24"/>
+          <w:szCs w:val="24"/>
+          <w:lang w:eastAsia="es-ES"/>
+        </w:rPr>
+        <w:t xml:space="preserve">misma </w:t>
+      </w:r>
+      <w:proofErr w:type="spellStart"/>
+      <w:r>
+        <w:rPr>
+          <w:rFonts w:ascii="Segoe UI" w:eastAsia="Times New Roman" w:hAnsi="Segoe UI" w:cs="Segoe UI"/>
+          <w:b/>
+          <w:bCs/>
+          <w:color w:val="1F2328"/>
+          <w:sz w:val="24"/>
+          <w:szCs w:val="24"/>
+          <w:lang w:eastAsia="es-ES"/>
+        </w:rPr>
+        <w:t>sintáxis</w:t>
+      </w:r>
+      <w:proofErr w:type="spellEnd"/>
+      <w:r>
+        <w:rPr>
+          <w:rFonts w:ascii="Segoe UI" w:eastAsia="Times New Roman" w:hAnsi="Segoe UI" w:cs="Segoe UI"/>
+          <w:color w:val="1F2328"/>
+          <w:sz w:val="24"/>
+          <w:szCs w:val="24"/>
+          <w:lang w:eastAsia="es-ES"/>
+        </w:rPr>
+        <w:t xml:space="preserve"> que la instrucción </w:t>
+      </w:r>
+      <w:proofErr w:type="spellStart"/>
+      <w:r>
+        <w:rPr>
+          <w:rFonts w:ascii="Segoe UI" w:eastAsia="Times New Roman" w:hAnsi="Segoe UI" w:cs="Segoe UI"/>
+          <w:color w:val="1F2328"/>
+          <w:sz w:val="24"/>
+          <w:szCs w:val="24"/>
+          <w:lang w:eastAsia="es-ES"/>
+        </w:rPr>
+        <w:t>add</w:t>
+      </w:r>
+      <w:proofErr w:type="spellEnd"/>
+      <w:r>
+        <w:rPr>
+          <w:rFonts w:ascii="Segoe UI" w:eastAsia="Times New Roman" w:hAnsi="Segoe UI" w:cs="Segoe UI"/>
+          <w:color w:val="1F2328"/>
+          <w:sz w:val="24"/>
+          <w:szCs w:val="24"/>
+          <w:lang w:eastAsia="es-ES"/>
+        </w:rPr>
+        <w:t>:</w:t>
+      </w:r>
+    </w:p>
+    <w:p>
+      <w:pPr>
+        <w:shd w:val="clear" w:color="auto" w:fill="FFFFFF"/>
+        <w:spacing w:after="240" w:line="240" w:lineRule="auto"/>
+        <w:rPr>
+          <w:rFonts w:ascii="Segoe UI" w:eastAsia="Times New Roman" w:hAnsi="Segoe UI" w:cs="Segoe UI"/>
+          <w:color w:val="1F2328"/>
+          <w:sz w:val="24"/>
+          <w:szCs w:val="24"/>
+          <w:lang w:eastAsia="es-ES"/>
+        </w:rPr>
+      </w:pPr>
+      <w:r>
+        <w:rPr>
+          <w:rFonts w:ascii="Segoe UI" w:eastAsia="Times New Roman" w:hAnsi="Segoe UI" w:cs="Segoe UI"/>
+          <w:noProof/>
+          <w:color w:val="1F2328"/>
+          <w:sz w:val="24"/>
+          <w:szCs w:val="24"/>
+          <w:lang w:eastAsia="es-ES"/>
+        </w:rPr>
+        <w:drawing>
+          <wp:inline distT="0" distB="0" distL="0" distR="0" wp14:anchorId="206B312C" wp14:editId="78979831">
+            <wp:extent cx="5400040" cy="3581400"/>
+            <wp:effectExtent l="0" t="0" r="0" b="0"/>
+            <wp:docPr id="915259253" name="Imagen 2"/>
+            <wp:cNvGraphicFramePr>
+              <a:graphicFrameLocks xmlns:a="http://schemas.openxmlformats.org/drawingml/2006/main" noChangeAspect="1"/>
+            </wp:cNvGraphicFramePr>
+            <a:graphic xmlns:a="http://schemas.openxmlformats.org/drawingml/2006/main">
+              <a:graphicData uri="http://schemas.openxmlformats.org/drawingml/2006/picture">
+                <pic:pic xmlns:pic="http://schemas.openxmlformats.org/drawingml/2006/picture">
+                  <pic:nvPicPr>
+                    <pic:cNvPr id="0" name="Picture 3"/>
+                    <pic:cNvPicPr>
+                      <a:picLocks noChangeAspect="1" noChangeArrowheads="1"/>
+                    </pic:cNvPicPr>
+                  </pic:nvPicPr>
+                  <pic:blipFill>
+                    <a:blip r:embed="rId18">
+                      <a:extLst>
+                        <a:ext uri="{28A0092B-C50C-407E-A947-70E740481C1C}">
+                          <a14:useLocalDpi xmlns:a14="http://schemas.microsoft.com/office/drawing/2010/main" val="0"/>
+                        </a:ext>
+                      </a:extLst>
+                    </a:blip>
+                    <a:srcRect/>
+                    <a:stretch>
+                      <a:fillRect/>
+                    </a:stretch>
+                  </pic:blipFill>
+                  <pic:spPr bwMode="auto">
+                    <a:xfrm>
+                      <a:off x="0" y="0"/>
+                      <a:ext cx="5400040" cy="3581400"/>
+                    </a:xfrm>
+                    <a:prstGeom prst="rect">
+                      <a:avLst/>
+                    </a:prstGeom>
+                    <a:noFill/>
+                    <a:ln>
+                      <a:noFill/>
+                    </a:ln>
+                  </pic:spPr>
+                </pic:pic>
+              </a:graphicData>
+            </a:graphic>
+          </wp:inline>
+        </w:drawing>
+      </w:r>
+    </w:p>
+    <w:p>
+      <w:pPr>
+        <w:pStyle w:val="NormalWeb"/>
+        <w:shd w:val="clear" w:color="auto" w:fill="FFFFFF"/>
+        <w:spacing w:before="0" w:beforeAutospacing="0" w:after="240" w:afterAutospacing="0"/>
+        <w:rPr>
+          <w:rFonts w:ascii="Segoe UI" w:hAnsi="Segoe UI" w:cs="Segoe UI"/>
+          <w:color w:val="1F2328"/>
+        </w:rPr>
+      </w:pPr>
+    </w:p>
+    <w:p>
+      <w:pPr>
+        <w:pStyle w:val="HTMLconformatoprevio"/>
+        <w:shd w:val="clear" w:color="auto" w:fill="FFFFFF"/>
+        <w:rPr>
+          <w:color w:val="1F2328"/>
+        </w:rPr>
+      </w:pPr>
+      <m:oMathPara>
+        <m:oMath>
+          <m:r>
+            <m:rPr>
+              <m:sty m:val="bi"/>
+            </m:rPr>
+            <w:rPr>
+              <w:rStyle w:val="pl-k"/>
+              <w:rFonts w:ascii="Cambria Math" w:hAnsi="Cambria Math"/>
+              <w:color w:val="1F2328"/>
+            </w:rPr>
+            <m:t>sub</m:t>
+          </m:r>
+          <m:r>
+            <w:rPr>
+              <w:rStyle w:val="pl-en"/>
+              <w:rFonts w:ascii="Cambria Math" w:hAnsi="Cambria Math"/>
+              <w:color w:val="1F2328"/>
+            </w:rPr>
+            <m:t xml:space="preserve"> x5</m:t>
+          </m:r>
+          <m:r>
+            <w:rPr>
+              <w:rStyle w:val="pl-s1"/>
+              <w:rFonts w:ascii="Cambria Math" w:hAnsi="Cambria Math"/>
+              <w:color w:val="1F2328"/>
+            </w:rPr>
+            <m:t>,</m:t>
+          </m:r>
+          <m:r>
+            <w:rPr>
+              <w:rStyle w:val="pl-en"/>
+              <w:rFonts w:ascii="Cambria Math" w:hAnsi="Cambria Math"/>
+              <w:color w:val="1F2328"/>
+            </w:rPr>
+            <m:t xml:space="preserve"> x4</m:t>
+          </m:r>
+          <m:r>
+            <w:rPr>
+              <w:rStyle w:val="pl-s1"/>
+              <w:rFonts w:ascii="Cambria Math" w:hAnsi="Cambria Math"/>
+              <w:color w:val="1F2328"/>
+            </w:rPr>
+            <m:t>,</m:t>
+          </m:r>
+          <m:r>
+            <w:rPr>
+              <w:rStyle w:val="pl-en"/>
+              <w:rFonts w:ascii="Cambria Math" w:hAnsi="Cambria Math"/>
+              <w:color w:val="1F2328"/>
+            </w:rPr>
+            <m:t xml:space="preserve"> x3  #</m:t>
+          </m:r>
+          <m:r>
+            <w:rPr>
+              <w:rStyle w:val="pl-s1"/>
+              <w:rFonts w:ascii="Cambria Math" w:hAnsi="Cambria Math"/>
+              <w:color w:val="1F2328"/>
+            </w:rPr>
+            <m:t>--</m:t>
+          </m:r>
+          <m:r>
+            <w:rPr>
+              <w:rStyle w:val="pl-en"/>
+              <w:rFonts w:ascii="Cambria Math" w:hAnsi="Cambria Math"/>
+              <w:color w:val="1F2328"/>
+            </w:rPr>
+            <m:t xml:space="preserve"> x5 = x4 </m:t>
+          </m:r>
+          <m:r>
+            <w:rPr>
+              <w:rStyle w:val="pl-s1"/>
+              <w:rFonts w:ascii="Cambria Math" w:hAnsi="Cambria Math"/>
+              <w:color w:val="1F2328"/>
+            </w:rPr>
+            <m:t>-</m:t>
+          </m:r>
+          <m:r>
+            <w:rPr>
+              <w:rStyle w:val="pl-en"/>
+              <w:rFonts w:ascii="Cambria Math" w:hAnsi="Cambria Math"/>
+              <w:color w:val="1F2328"/>
+            </w:rPr>
+            <m:t xml:space="preserve"> x3</m:t>
+          </m:r>
+        </m:oMath>
+      </m:oMathPara>
     </w:p>
     <w:p/>
     <w:p/>
+    <w:p>
+      <w:pPr>
+        <w:pStyle w:val="Ttulo3"/>
+        <w:shd w:val="clear" w:color="auto" w:fill="FFFFFF"/>
+        <w:spacing w:before="360" w:beforeAutospacing="0" w:after="240" w:afterAutospacing="0"/>
+        <w:rPr>
+          <w:rFonts w:ascii="Segoe UI" w:hAnsi="Segoe UI" w:cs="Segoe UI"/>
+          <w:color w:val="1F2328"/>
+          <w:sz w:val="30"/>
+          <w:szCs w:val="30"/>
+        </w:rPr>
+      </w:pPr>
+      <w:r>
+        <w:rPr>
+          <w:rFonts w:ascii="Segoe UI" w:hAnsi="Segoe UI" w:cs="Segoe UI"/>
+          <w:color w:val="1F2328"/>
+          <w:sz w:val="30"/>
+          <w:szCs w:val="30"/>
+        </w:rPr>
+        <w:t>Calculando expresiones con sumas y restas</w:t>
+      </w:r>
+    </w:p>
+    <w:p>
+      <w:pPr>
+        <w:pStyle w:val="NormalWeb"/>
+        <w:shd w:val="clear" w:color="auto" w:fill="FFFFFF"/>
+        <w:spacing w:before="0" w:beforeAutospacing="0" w:after="240" w:afterAutospacing="0"/>
+        <w:rPr>
+          <w:rFonts w:ascii="Segoe UI" w:hAnsi="Segoe UI" w:cs="Segoe UI"/>
+          <w:color w:val="1F2328"/>
+        </w:rPr>
+      </w:pPr>
+      <w:r>
+        <w:rPr>
+          <w:rFonts w:ascii="Segoe UI" w:hAnsi="Segoe UI" w:cs="Segoe UI"/>
+          <w:color w:val="1F2328"/>
+        </w:rPr>
+        <w:t>Con las tres instrucciones que ya conocemos: </w:t>
+      </w:r>
+      <w:proofErr w:type="spellStart"/>
+      <w:r>
+        <w:rPr>
+          <w:rStyle w:val="Textoennegrita"/>
+          <w:rFonts w:ascii="Segoe UI" w:hAnsi="Segoe UI" w:cs="Segoe UI"/>
+          <w:color w:val="1F2328"/>
+        </w:rPr>
+        <w:t>addi</w:t>
+      </w:r>
+      <w:proofErr w:type="spellEnd"/>
+      <w:r>
+        <w:rPr>
+          <w:rFonts w:ascii="Segoe UI" w:hAnsi="Segoe UI" w:cs="Segoe UI"/>
+          <w:color w:val="1F2328"/>
+        </w:rPr>
+        <w:t>, </w:t>
+      </w:r>
+      <w:proofErr w:type="spellStart"/>
+      <w:r>
+        <w:rPr>
+          <w:rStyle w:val="Textoennegrita"/>
+          <w:rFonts w:ascii="Segoe UI" w:hAnsi="Segoe UI" w:cs="Segoe UI"/>
+          <w:color w:val="1F2328"/>
+        </w:rPr>
+        <w:t>add</w:t>
+      </w:r>
+      <w:proofErr w:type="spellEnd"/>
+      <w:r>
+        <w:rPr>
+          <w:rFonts w:ascii="Segoe UI" w:hAnsi="Segoe UI" w:cs="Segoe UI"/>
+          <w:color w:val="1F2328"/>
+        </w:rPr>
+        <w:t> y </w:t>
+      </w:r>
+      <w:r>
+        <w:rPr>
+          <w:rStyle w:val="Textoennegrita"/>
+          <w:rFonts w:ascii="Segoe UI" w:hAnsi="Segoe UI" w:cs="Segoe UI"/>
+          <w:color w:val="1F2328"/>
+        </w:rPr>
+        <w:t>sub</w:t>
+      </w:r>
+      <w:r>
+        <w:rPr>
+          <w:rFonts w:ascii="Segoe UI" w:hAnsi="Segoe UI" w:cs="Segoe UI"/>
+          <w:color w:val="1F2328"/>
+        </w:rPr>
+        <w:t>, podemos implementar </w:t>
+      </w:r>
+      <w:r>
+        <w:rPr>
+          <w:rStyle w:val="Textoennegrita"/>
+          <w:rFonts w:ascii="Segoe UI" w:hAnsi="Segoe UI" w:cs="Segoe UI"/>
+          <w:color w:val="1F2328"/>
+        </w:rPr>
+        <w:t>programas en ensamblador</w:t>
+      </w:r>
+      <w:r>
+        <w:rPr>
+          <w:rFonts w:ascii="Segoe UI" w:hAnsi="Segoe UI" w:cs="Segoe UI"/>
+          <w:color w:val="1F2328"/>
+        </w:rPr>
+        <w:t> que calculen el valor de </w:t>
+      </w:r>
+      <w:r>
+        <w:rPr>
+          <w:rStyle w:val="Textoennegrita"/>
+          <w:rFonts w:ascii="Segoe UI" w:hAnsi="Segoe UI" w:cs="Segoe UI"/>
+          <w:color w:val="1F2328"/>
+        </w:rPr>
+        <w:t>expresiones genéricas</w:t>
+      </w:r>
+      <w:r>
+        <w:rPr>
+          <w:rFonts w:ascii="Segoe UI" w:hAnsi="Segoe UI" w:cs="Segoe UI"/>
+          <w:color w:val="1F2328"/>
+        </w:rPr>
+        <w:t> con </w:t>
+      </w:r>
+      <w:r>
+        <w:rPr>
+          <w:rStyle w:val="Textoennegrita"/>
+          <w:rFonts w:ascii="Segoe UI" w:hAnsi="Segoe UI" w:cs="Segoe UI"/>
+          <w:color w:val="1F2328"/>
+        </w:rPr>
+        <w:t>sumas</w:t>
+      </w:r>
+      <w:r>
+        <w:rPr>
+          <w:rFonts w:ascii="Segoe UI" w:hAnsi="Segoe UI" w:cs="Segoe UI"/>
+          <w:color w:val="1F2328"/>
+        </w:rPr>
+        <w:t> y </w:t>
+      </w:r>
+      <w:r>
+        <w:rPr>
+          <w:rStyle w:val="Textoennegrita"/>
+          <w:rFonts w:ascii="Segoe UI" w:hAnsi="Segoe UI" w:cs="Segoe UI"/>
+          <w:color w:val="1F2328"/>
+        </w:rPr>
+        <w:t>restas</w:t>
+      </w:r>
+      <w:r>
+        <w:rPr>
+          <w:rFonts w:ascii="Segoe UI" w:hAnsi="Segoe UI" w:cs="Segoe UI"/>
+          <w:color w:val="1F2328"/>
+        </w:rPr>
+        <w:t>, como por ejemplo esta:</w:t>
+      </w:r>
+    </w:p>
+    <w:p/>
+    <w:p>
+      <w:pPr>
+        <w:pStyle w:val="HTMLconformatoprevio"/>
+        <w:rPr>
+          <w:color w:val="1F2328"/>
+        </w:rPr>
+      </w:pPr>
+      <m:oMathPara>
+        <m:oMath>
+          <m:r>
+            <m:rPr>
+              <m:sty m:val="bi"/>
+            </m:rPr>
+            <w:rPr>
+              <w:rStyle w:val="CdigoHTML"/>
+              <w:rFonts w:ascii="Cambria Math" w:hAnsi="Cambria Math"/>
+              <w:color w:val="1F2328"/>
+              <w:bdr w:val="none" w:sz="0" w:space="0" w:color="auto" w:frame="1"/>
+            </w:rPr>
+            <m:t>f = (a + b) - c + d + 50</m:t>
+          </m:r>
+        </m:oMath>
+      </m:oMathPara>
+    </w:p>
+    <w:p/>
+    <w:p>
+      <w:pPr>
+        <w:pStyle w:val="Ttulo2"/>
+        <w:shd w:val="clear" w:color="auto" w:fill="FFFFFF"/>
+        <w:spacing w:before="360" w:after="240"/>
+        <w:rPr>
+          <w:rFonts w:ascii="Segoe UI" w:hAnsi="Segoe UI" w:cs="Segoe UI"/>
+          <w:color w:val="1F2328"/>
+        </w:rPr>
+      </w:pPr>
+      <w:r>
+        <w:rPr>
+          <w:rFonts w:ascii="Segoe UI" w:hAnsi="Segoe UI" w:cs="Segoe UI"/>
+          <w:color w:val="1F2328"/>
+        </w:rPr>
+        <w:lastRenderedPageBreak/>
+        <w:t>Recopilación de instrucciones hasta el momento</w:t>
+      </w:r>
+    </w:p>
+    <w:p>
+      <w:pPr>
+        <w:numPr>
+          <w:ilvl w:val="0"/>
+          <w:numId w:val="2"/>
+        </w:numPr>
+        <w:shd w:val="clear" w:color="auto" w:fill="FFFFFF"/>
+        <w:spacing w:before="100" w:beforeAutospacing="1" w:after="100" w:afterAutospacing="1" w:line="240" w:lineRule="auto"/>
+        <w:rPr>
+          <w:rFonts w:ascii="Segoe UI" w:hAnsi="Segoe UI" w:cs="Segoe UI"/>
+          <w:color w:val="1F2328"/>
+        </w:rPr>
+      </w:pPr>
+      <w:r>
+        <w:rPr>
+          <w:rStyle w:val="Textoennegrita"/>
+          <w:rFonts w:ascii="Segoe UI" w:hAnsi="Segoe UI" w:cs="Segoe UI"/>
+          <w:color w:val="1F2328"/>
+        </w:rPr>
+        <w:t>Instrucciones básicas</w:t>
+      </w:r>
+      <w:r>
+        <w:rPr>
+          <w:rFonts w:ascii="Segoe UI" w:hAnsi="Segoe UI" w:cs="Segoe UI"/>
+          <w:color w:val="1F2328"/>
+        </w:rPr>
+        <w:t>: Son las que se transforman a código máquina y que ejecuta el procesador</w:t>
+      </w:r>
+    </w:p>
+    <w:p>
+      <w:pPr>
+        <w:pStyle w:val="NormalWeb"/>
+        <w:shd w:val="clear" w:color="auto" w:fill="FFFFFF"/>
+        <w:spacing w:before="0" w:beforeAutospacing="0" w:after="240" w:afterAutospacing="0"/>
+        <w:rPr>
+          <w:rFonts w:ascii="Segoe UI" w:hAnsi="Segoe UI" w:cs="Segoe UI"/>
+          <w:color w:val="1F2328"/>
+        </w:rPr>
+      </w:pPr>
+      <w:r>
+        <w:rPr>
+          <w:rFonts w:ascii="Segoe UI" w:hAnsi="Segoe UI" w:cs="Segoe UI"/>
+          <w:noProof/>
+          <w:color w:val="1F2328"/>
+        </w:rPr>
+        <w:drawing>
+          <wp:inline distT="0" distB="0" distL="0" distR="0" wp14:anchorId="49BF74C7" wp14:editId="54EEA304">
+            <wp:extent cx="5400040" cy="1525905"/>
+            <wp:effectExtent l="0" t="0" r="0" b="0"/>
+            <wp:docPr id="1422742811" name="Imagen 4"/>
+            <wp:cNvGraphicFramePr>
+              <a:graphicFrameLocks xmlns:a="http://schemas.openxmlformats.org/drawingml/2006/main" noChangeAspect="1"/>
+            </wp:cNvGraphicFramePr>
+            <a:graphic xmlns:a="http://schemas.openxmlformats.org/drawingml/2006/main">
+              <a:graphicData uri="http://schemas.openxmlformats.org/drawingml/2006/picture">
+                <pic:pic xmlns:pic="http://schemas.openxmlformats.org/drawingml/2006/picture">
+                  <pic:nvPicPr>
+                    <pic:cNvPr id="0" name="Picture 5"/>
+                    <pic:cNvPicPr>
+                      <a:picLocks noChangeAspect="1" noChangeArrowheads="1"/>
+                    </pic:cNvPicPr>
+                  </pic:nvPicPr>
+                  <pic:blipFill>
+                    <a:blip r:embed="rId19" cstate="print">
+                      <a:extLst>
+                        <a:ext uri="{28A0092B-C50C-407E-A947-70E740481C1C}">
+                          <a14:useLocalDpi xmlns:a14="http://schemas.microsoft.com/office/drawing/2010/main" val="0"/>
+                        </a:ext>
+                      </a:extLst>
+                    </a:blip>
+                    <a:srcRect/>
+                    <a:stretch>
+                      <a:fillRect/>
+                    </a:stretch>
+                  </pic:blipFill>
+                  <pic:spPr bwMode="auto">
+                    <a:xfrm>
+                      <a:off x="0" y="0"/>
+                      <a:ext cx="5400040" cy="1525905"/>
+                    </a:xfrm>
+                    <a:prstGeom prst="rect">
+                      <a:avLst/>
+                    </a:prstGeom>
+                    <a:noFill/>
+                    <a:ln>
+                      <a:noFill/>
+                    </a:ln>
+                  </pic:spPr>
+                </pic:pic>
+              </a:graphicData>
+            </a:graphic>
+          </wp:inline>
+        </w:drawing>
+      </w:r>
+    </w:p>
+    <w:p>
+      <w:pPr>
+        <w:numPr>
+          <w:ilvl w:val="0"/>
+          <w:numId w:val="3"/>
+        </w:numPr>
+        <w:shd w:val="clear" w:color="auto" w:fill="FFFFFF"/>
+        <w:spacing w:before="100" w:beforeAutospacing="1" w:after="100" w:afterAutospacing="1" w:line="240" w:lineRule="auto"/>
+        <w:rPr>
+          <w:rFonts w:ascii="Segoe UI" w:hAnsi="Segoe UI" w:cs="Segoe UI"/>
+          <w:color w:val="1F2328"/>
+        </w:rPr>
+      </w:pPr>
+      <w:r>
+        <w:rPr>
+          <w:rStyle w:val="Textoennegrita"/>
+          <w:rFonts w:ascii="Segoe UI" w:hAnsi="Segoe UI" w:cs="Segoe UI"/>
+          <w:color w:val="1F2328"/>
+        </w:rPr>
+        <w:t>Directivas</w:t>
+      </w:r>
+      <w:r>
+        <w:rPr>
+          <w:rFonts w:ascii="Segoe UI" w:hAnsi="Segoe UI" w:cs="Segoe UI"/>
+          <w:color w:val="1F2328"/>
+        </w:rPr>
+        <w:t>: Dar información al programa ensamblador. No generan código máquina</w:t>
+      </w:r>
+    </w:p>
+    <w:p>
+      <w:pPr>
+        <w:pStyle w:val="NormalWeb"/>
+        <w:shd w:val="clear" w:color="auto" w:fill="FFFFFF"/>
+        <w:spacing w:before="0" w:beforeAutospacing="0" w:after="240" w:afterAutospacing="0"/>
+        <w:rPr>
+          <w:rFonts w:ascii="Segoe UI" w:hAnsi="Segoe UI" w:cs="Segoe UI"/>
+          <w:color w:val="1F2328"/>
+        </w:rPr>
+      </w:pPr>
+      <w:r>
+        <w:rPr>
+          <w:rFonts w:ascii="Segoe UI" w:hAnsi="Segoe UI" w:cs="Segoe UI"/>
+          <w:noProof/>
+          <w:color w:val="1F2328"/>
+        </w:rPr>
+        <w:drawing>
+          <wp:inline distT="0" distB="0" distL="0" distR="0" wp14:anchorId="50EFCFFB" wp14:editId="3299E4E3">
+            <wp:extent cx="5400040" cy="927735"/>
+            <wp:effectExtent l="0" t="0" r="0" b="5715"/>
+            <wp:docPr id="926266782" name="Imagen 3"/>
+            <wp:cNvGraphicFramePr>
+              <a:graphicFrameLocks xmlns:a="http://schemas.openxmlformats.org/drawingml/2006/main" noChangeAspect="1"/>
+            </wp:cNvGraphicFramePr>
+            <a:graphic xmlns:a="http://schemas.openxmlformats.org/drawingml/2006/main">
+              <a:graphicData uri="http://schemas.openxmlformats.org/drawingml/2006/picture">
+                <pic:pic xmlns:pic="http://schemas.openxmlformats.org/drawingml/2006/picture">
+                  <pic:nvPicPr>
+                    <pic:cNvPr id="0" name="Picture 6"/>
+                    <pic:cNvPicPr>
+                      <a:picLocks noChangeAspect="1" noChangeArrowheads="1"/>
+                    </pic:cNvPicPr>
+                  </pic:nvPicPr>
+                  <pic:blipFill>
+                    <a:blip r:embed="rId20" cstate="print">
+                      <a:extLst>
+                        <a:ext uri="{28A0092B-C50C-407E-A947-70E740481C1C}">
+                          <a14:useLocalDpi xmlns:a14="http://schemas.microsoft.com/office/drawing/2010/main" val="0"/>
+                        </a:ext>
+                      </a:extLst>
+                    </a:blip>
+                    <a:srcRect/>
+                    <a:stretch>
+                      <a:fillRect/>
+                    </a:stretch>
+                  </pic:blipFill>
+                  <pic:spPr bwMode="auto">
+                    <a:xfrm>
+                      <a:off x="0" y="0"/>
+                      <a:ext cx="5400040" cy="927735"/>
+                    </a:xfrm>
+                    <a:prstGeom prst="rect">
+                      <a:avLst/>
+                    </a:prstGeom>
+                    <a:noFill/>
+                    <a:ln>
+                      <a:noFill/>
+                    </a:ln>
+                  </pic:spPr>
+                </pic:pic>
+              </a:graphicData>
+            </a:graphic>
+          </wp:inline>
+        </w:drawing>
+      </w:r>
+    </w:p>
+    <w:p>
+      <w:pPr>
+        <w:ind w:left="708" w:hanging="708"/>
+      </w:pPr>
+    </w:p>
     <w:sectPr>
       <w:pgSz w:w="11906" w:h="16838"/>
       <w:pgMar w:top="1417" w:right="1701" w:bottom="1417" w:left="1701" w:header="708" w:footer="708" w:gutter="0"/>
@@ -1424,8 +3205,469 @@
 </w:document>
 </file>
 
+<file path=word/numbering.xml><?xml version="1.0" encoding="utf-8"?>
+<w:numbering xmlns:wpc="http://schemas.microsoft.com/office/word/2010/wordprocessingCanvas" xmlns:cx="http://schemas.microsoft.com/office/drawing/2014/chartex" xmlns:cx1="http://schemas.microsoft.com/office/drawing/2015/9/8/chartex" xmlns:cx2="http://schemas.microsoft.com/office/drawing/2015/10/21/chartex" xmlns:cx3="http://schemas.microsoft.com/office/drawing/2016/5/9/chartex" xmlns:cx4="http://schemas.microsoft.com/office/drawing/2016/5/10/chartex" xmlns:cx5="http://schemas.microsoft.com/office/drawing/2016/5/11/chartex" xmlns:cx6="http://schemas.microsoft.com/office/drawing/2016/5/12/chartex" xmlns:cx7="http://schemas.microsoft.com/office/drawing/2016/5/13/chartex" xmlns:cx8="http://schemas.microsoft.com/office/drawing/2016/5/14/chartex" xmlns:mc="http://schemas.openxmlformats.org/markup-compatibility/2006" xmlns:aink="http://schemas.microsoft.com/office/drawing/2016/ink" xmlns:am3d="http://schemas.microsoft.com/office/drawing/2017/model3d" xmlns:o="urn:schemas-microsoft-com:office:office" xmlns:oel="http://schemas.microsoft.com/office/2019/extlst" xmlns:r="http://schemas.openxmlformats.org/officeDocument/2006/relationships" xmlns:m="http://schemas.openxmlformats.org/officeDocument/2006/math" xmlns:v="urn:schemas-microsoft-com:vml" xmlns:wp14="http://schemas.microsoft.com/office/word/2010/wordprocessingDrawing" xmlns:wp="http://schemas.openxmlformats.org/drawingml/2006/wordprocessingDrawing" xmlns:w10="urn:schemas-microsoft-com:office:word" xmlns:w="http://schemas.openxmlformats.org/wordprocessingml/2006/main" xmlns:w14="http://schemas.microsoft.com/office/word/2010/wordml" xmlns:w15="http://schemas.microsoft.com/office/word/2012/wordml" xmlns:w16cex="http://schemas.microsoft.com/office/word/2018/wordml/cex" xmlns:w16cid="http://schemas.microsoft.com/office/word/2016/wordml/cid" xmlns:w16="http://schemas.microsoft.com/office/word/2018/wordml" xmlns:w16du="http://schemas.microsoft.com/office/word/2023/wordml/word16du" xmlns:w16sdtdh="http://schemas.microsoft.com/office/word/2020/wordml/sdtdatahash" xmlns:w16se="http://schemas.microsoft.com/office/word/2015/wordml/symex" xmlns:wpg="http://schemas.microsoft.com/office/word/2010/wordprocessingGroup" xmlns:wpi="http://schemas.microsoft.com/office/word/2010/wordprocessingInk" xmlns:wne="http://schemas.microsoft.com/office/word/2006/wordml" xmlns:wps="http://schemas.microsoft.com/office/word/2010/wordprocessingShape" mc:Ignorable="w14 w15 w16se w16cid w16 w16cex w16sdtdh w16du wp14">
+  <w:abstractNum w:abstractNumId="0" w15:restartNumberingAfterBreak="0">
+    <w:nsid w:val="10C753A7"/>
+    <w:multiLevelType w:val="multilevel"/>
+    <w:tmpl w:val="FBF0F08E"/>
+    <w:lvl w:ilvl="0">
+      <w:start w:val="1"/>
+      <w:numFmt w:val="bullet"/>
+      <w:lvlText w:val=""/>
+      <w:lvlJc w:val="left"/>
+      <w:pPr>
+        <w:tabs>
+          <w:tab w:val="num" w:pos="720"/>
+        </w:tabs>
+        <w:ind w:left="720" w:hanging="360"/>
+      </w:pPr>
+      <w:rPr>
+        <w:rFonts w:ascii="Symbol" w:hAnsi="Symbol" w:hint="default"/>
+        <w:sz w:val="20"/>
+      </w:rPr>
+    </w:lvl>
+    <w:lvl w:ilvl="1" w:tentative="1">
+      <w:start w:val="1"/>
+      <w:numFmt w:val="bullet"/>
+      <w:lvlText w:val="o"/>
+      <w:lvlJc w:val="left"/>
+      <w:pPr>
+        <w:tabs>
+          <w:tab w:val="num" w:pos="1440"/>
+        </w:tabs>
+        <w:ind w:left="1440" w:hanging="360"/>
+      </w:pPr>
+      <w:rPr>
+        <w:rFonts w:ascii="Courier New" w:hAnsi="Courier New" w:hint="default"/>
+        <w:sz w:val="20"/>
+      </w:rPr>
+    </w:lvl>
+    <w:lvl w:ilvl="2" w:tentative="1">
+      <w:start w:val="1"/>
+      <w:numFmt w:val="bullet"/>
+      <w:lvlText w:val=""/>
+      <w:lvlJc w:val="left"/>
+      <w:pPr>
+        <w:tabs>
+          <w:tab w:val="num" w:pos="2160"/>
+        </w:tabs>
+        <w:ind w:left="2160" w:hanging="360"/>
+      </w:pPr>
+      <w:rPr>
+        <w:rFonts w:ascii="Wingdings" w:hAnsi="Wingdings" w:hint="default"/>
+        <w:sz w:val="20"/>
+      </w:rPr>
+    </w:lvl>
+    <w:lvl w:ilvl="3" w:tentative="1">
+      <w:start w:val="1"/>
+      <w:numFmt w:val="bullet"/>
+      <w:lvlText w:val=""/>
+      <w:lvlJc w:val="left"/>
+      <w:pPr>
+        <w:tabs>
+          <w:tab w:val="num" w:pos="2880"/>
+        </w:tabs>
+        <w:ind w:left="2880" w:hanging="360"/>
+      </w:pPr>
+      <w:rPr>
+        <w:rFonts w:ascii="Wingdings" w:hAnsi="Wingdings" w:hint="default"/>
+        <w:sz w:val="20"/>
+      </w:rPr>
+    </w:lvl>
+    <w:lvl w:ilvl="4" w:tentative="1">
+      <w:start w:val="1"/>
+      <w:numFmt w:val="bullet"/>
+      <w:lvlText w:val=""/>
+      <w:lvlJc w:val="left"/>
+      <w:pPr>
+        <w:tabs>
+          <w:tab w:val="num" w:pos="3600"/>
+        </w:tabs>
+        <w:ind w:left="3600" w:hanging="360"/>
+      </w:pPr>
+      <w:rPr>
+        <w:rFonts w:ascii="Wingdings" w:hAnsi="Wingdings" w:hint="default"/>
+        <w:sz w:val="20"/>
+      </w:rPr>
+    </w:lvl>
+    <w:lvl w:ilvl="5" w:tentative="1">
+      <w:start w:val="1"/>
+      <w:numFmt w:val="bullet"/>
+      <w:lvlText w:val=""/>
+      <w:lvlJc w:val="left"/>
+      <w:pPr>
+        <w:tabs>
+          <w:tab w:val="num" w:pos="4320"/>
+        </w:tabs>
+        <w:ind w:left="4320" w:hanging="360"/>
+      </w:pPr>
+      <w:rPr>
+        <w:rFonts w:ascii="Wingdings" w:hAnsi="Wingdings" w:hint="default"/>
+        <w:sz w:val="20"/>
+      </w:rPr>
+    </w:lvl>
+    <w:lvl w:ilvl="6" w:tentative="1">
+      <w:start w:val="1"/>
+      <w:numFmt w:val="bullet"/>
+      <w:lvlText w:val=""/>
+      <w:lvlJc w:val="left"/>
+      <w:pPr>
+        <w:tabs>
+          <w:tab w:val="num" w:pos="5040"/>
+        </w:tabs>
+        <w:ind w:left="5040" w:hanging="360"/>
+      </w:pPr>
+      <w:rPr>
+        <w:rFonts w:ascii="Wingdings" w:hAnsi="Wingdings" w:hint="default"/>
+        <w:sz w:val="20"/>
+      </w:rPr>
+    </w:lvl>
+    <w:lvl w:ilvl="7" w:tentative="1">
+      <w:start w:val="1"/>
+      <w:numFmt w:val="bullet"/>
+      <w:lvlText w:val=""/>
+      <w:lvlJc w:val="left"/>
+      <w:pPr>
+        <w:tabs>
+          <w:tab w:val="num" w:pos="5760"/>
+        </w:tabs>
+        <w:ind w:left="5760" w:hanging="360"/>
+      </w:pPr>
+      <w:rPr>
+        <w:rFonts w:ascii="Wingdings" w:hAnsi="Wingdings" w:hint="default"/>
+        <w:sz w:val="20"/>
+      </w:rPr>
+    </w:lvl>
+    <w:lvl w:ilvl="8" w:tentative="1">
+      <w:start w:val="1"/>
+      <w:numFmt w:val="bullet"/>
+      <w:lvlText w:val=""/>
+      <w:lvlJc w:val="left"/>
+      <w:pPr>
+        <w:tabs>
+          <w:tab w:val="num" w:pos="6480"/>
+        </w:tabs>
+        <w:ind w:left="6480" w:hanging="360"/>
+      </w:pPr>
+      <w:rPr>
+        <w:rFonts w:ascii="Wingdings" w:hAnsi="Wingdings" w:hint="default"/>
+        <w:sz w:val="20"/>
+      </w:rPr>
+    </w:lvl>
+  </w:abstractNum>
+  <w:abstractNum w:abstractNumId="1" w15:restartNumberingAfterBreak="0">
+    <w:nsid w:val="451276B4"/>
+    <w:multiLevelType w:val="multilevel"/>
+    <w:tmpl w:val="62EC642E"/>
+    <w:lvl w:ilvl="0">
+      <w:start w:val="1"/>
+      <w:numFmt w:val="bullet"/>
+      <w:lvlText w:val=""/>
+      <w:lvlJc w:val="left"/>
+      <w:pPr>
+        <w:tabs>
+          <w:tab w:val="num" w:pos="720"/>
+        </w:tabs>
+        <w:ind w:left="720" w:hanging="360"/>
+      </w:pPr>
+      <w:rPr>
+        <w:rFonts w:ascii="Symbol" w:hAnsi="Symbol" w:hint="default"/>
+        <w:sz w:val="20"/>
+      </w:rPr>
+    </w:lvl>
+    <w:lvl w:ilvl="1" w:tentative="1">
+      <w:start w:val="1"/>
+      <w:numFmt w:val="bullet"/>
+      <w:lvlText w:val="o"/>
+      <w:lvlJc w:val="left"/>
+      <w:pPr>
+        <w:tabs>
+          <w:tab w:val="num" w:pos="1440"/>
+        </w:tabs>
+        <w:ind w:left="1440" w:hanging="360"/>
+      </w:pPr>
+      <w:rPr>
+        <w:rFonts w:ascii="Courier New" w:hAnsi="Courier New" w:hint="default"/>
+        <w:sz w:val="20"/>
+      </w:rPr>
+    </w:lvl>
+    <w:lvl w:ilvl="2" w:tentative="1">
+      <w:start w:val="1"/>
+      <w:numFmt w:val="bullet"/>
+      <w:lvlText w:val=""/>
+      <w:lvlJc w:val="left"/>
+      <w:pPr>
+        <w:tabs>
+          <w:tab w:val="num" w:pos="2160"/>
+        </w:tabs>
+        <w:ind w:left="2160" w:hanging="360"/>
+      </w:pPr>
+      <w:rPr>
+        <w:rFonts w:ascii="Wingdings" w:hAnsi="Wingdings" w:hint="default"/>
+        <w:sz w:val="20"/>
+      </w:rPr>
+    </w:lvl>
+    <w:lvl w:ilvl="3" w:tentative="1">
+      <w:start w:val="1"/>
+      <w:numFmt w:val="bullet"/>
+      <w:lvlText w:val=""/>
+      <w:lvlJc w:val="left"/>
+      <w:pPr>
+        <w:tabs>
+          <w:tab w:val="num" w:pos="2880"/>
+        </w:tabs>
+        <w:ind w:left="2880" w:hanging="360"/>
+      </w:pPr>
+      <w:rPr>
+        <w:rFonts w:ascii="Wingdings" w:hAnsi="Wingdings" w:hint="default"/>
+        <w:sz w:val="20"/>
+      </w:rPr>
+    </w:lvl>
+    <w:lvl w:ilvl="4" w:tentative="1">
+      <w:start w:val="1"/>
+      <w:numFmt w:val="bullet"/>
+      <w:lvlText w:val=""/>
+      <w:lvlJc w:val="left"/>
+      <w:pPr>
+        <w:tabs>
+          <w:tab w:val="num" w:pos="3600"/>
+        </w:tabs>
+        <w:ind w:left="3600" w:hanging="360"/>
+      </w:pPr>
+      <w:rPr>
+        <w:rFonts w:ascii="Wingdings" w:hAnsi="Wingdings" w:hint="default"/>
+        <w:sz w:val="20"/>
+      </w:rPr>
+    </w:lvl>
+    <w:lvl w:ilvl="5" w:tentative="1">
+      <w:start w:val="1"/>
+      <w:numFmt w:val="bullet"/>
+      <w:lvlText w:val=""/>
+      <w:lvlJc w:val="left"/>
+      <w:pPr>
+        <w:tabs>
+          <w:tab w:val="num" w:pos="4320"/>
+        </w:tabs>
+        <w:ind w:left="4320" w:hanging="360"/>
+      </w:pPr>
+      <w:rPr>
+        <w:rFonts w:ascii="Wingdings" w:hAnsi="Wingdings" w:hint="default"/>
+        <w:sz w:val="20"/>
+      </w:rPr>
+    </w:lvl>
+    <w:lvl w:ilvl="6" w:tentative="1">
+      <w:start w:val="1"/>
+      <w:numFmt w:val="bullet"/>
+      <w:lvlText w:val=""/>
+      <w:lvlJc w:val="left"/>
+      <w:pPr>
+        <w:tabs>
+          <w:tab w:val="num" w:pos="5040"/>
+        </w:tabs>
+        <w:ind w:left="5040" w:hanging="360"/>
+      </w:pPr>
+      <w:rPr>
+        <w:rFonts w:ascii="Wingdings" w:hAnsi="Wingdings" w:hint="default"/>
+        <w:sz w:val="20"/>
+      </w:rPr>
+    </w:lvl>
+    <w:lvl w:ilvl="7" w:tentative="1">
+      <w:start w:val="1"/>
+      <w:numFmt w:val="bullet"/>
+      <w:lvlText w:val=""/>
+      <w:lvlJc w:val="left"/>
+      <w:pPr>
+        <w:tabs>
+          <w:tab w:val="num" w:pos="5760"/>
+        </w:tabs>
+        <w:ind w:left="5760" w:hanging="360"/>
+      </w:pPr>
+      <w:rPr>
+        <w:rFonts w:ascii="Wingdings" w:hAnsi="Wingdings" w:hint="default"/>
+        <w:sz w:val="20"/>
+      </w:rPr>
+    </w:lvl>
+    <w:lvl w:ilvl="8" w:tentative="1">
+      <w:start w:val="1"/>
+      <w:numFmt w:val="bullet"/>
+      <w:lvlText w:val=""/>
+      <w:lvlJc w:val="left"/>
+      <w:pPr>
+        <w:tabs>
+          <w:tab w:val="num" w:pos="6480"/>
+        </w:tabs>
+        <w:ind w:left="6480" w:hanging="360"/>
+      </w:pPr>
+      <w:rPr>
+        <w:rFonts w:ascii="Wingdings" w:hAnsi="Wingdings" w:hint="default"/>
+        <w:sz w:val="20"/>
+      </w:rPr>
+    </w:lvl>
+  </w:abstractNum>
+  <w:abstractNum w:abstractNumId="2" w15:restartNumberingAfterBreak="0">
+    <w:nsid w:val="6154176F"/>
+    <w:multiLevelType w:val="multilevel"/>
+    <w:tmpl w:val="4E56C284"/>
+    <w:lvl w:ilvl="0">
+      <w:start w:val="1"/>
+      <w:numFmt w:val="bullet"/>
+      <w:lvlText w:val=""/>
+      <w:lvlJc w:val="left"/>
+      <w:pPr>
+        <w:tabs>
+          <w:tab w:val="num" w:pos="720"/>
+        </w:tabs>
+        <w:ind w:left="720" w:hanging="360"/>
+      </w:pPr>
+      <w:rPr>
+        <w:rFonts w:ascii="Symbol" w:hAnsi="Symbol" w:hint="default"/>
+        <w:sz w:val="20"/>
+      </w:rPr>
+    </w:lvl>
+    <w:lvl w:ilvl="1" w:tentative="1">
+      <w:start w:val="1"/>
+      <w:numFmt w:val="bullet"/>
+      <w:lvlText w:val="o"/>
+      <w:lvlJc w:val="left"/>
+      <w:pPr>
+        <w:tabs>
+          <w:tab w:val="num" w:pos="1440"/>
+        </w:tabs>
+        <w:ind w:left="1440" w:hanging="360"/>
+      </w:pPr>
+      <w:rPr>
+        <w:rFonts w:ascii="Courier New" w:hAnsi="Courier New" w:hint="default"/>
+        <w:sz w:val="20"/>
+      </w:rPr>
+    </w:lvl>
+    <w:lvl w:ilvl="2" w:tentative="1">
+      <w:start w:val="1"/>
+      <w:numFmt w:val="bullet"/>
+      <w:lvlText w:val=""/>
+      <w:lvlJc w:val="left"/>
+      <w:pPr>
+        <w:tabs>
+          <w:tab w:val="num" w:pos="2160"/>
+        </w:tabs>
+        <w:ind w:left="2160" w:hanging="360"/>
+      </w:pPr>
+      <w:rPr>
+        <w:rFonts w:ascii="Wingdings" w:hAnsi="Wingdings" w:hint="default"/>
+        <w:sz w:val="20"/>
+      </w:rPr>
+    </w:lvl>
+    <w:lvl w:ilvl="3" w:tentative="1">
+      <w:start w:val="1"/>
+      <w:numFmt w:val="bullet"/>
+      <w:lvlText w:val=""/>
+      <w:lvlJc w:val="left"/>
+      <w:pPr>
+        <w:tabs>
+          <w:tab w:val="num" w:pos="2880"/>
+        </w:tabs>
+        <w:ind w:left="2880" w:hanging="360"/>
+      </w:pPr>
+      <w:rPr>
+        <w:rFonts w:ascii="Wingdings" w:hAnsi="Wingdings" w:hint="default"/>
+        <w:sz w:val="20"/>
+      </w:rPr>
+    </w:lvl>
+    <w:lvl w:ilvl="4" w:tentative="1">
+      <w:start w:val="1"/>
+      <w:numFmt w:val="bullet"/>
+      <w:lvlText w:val=""/>
+      <w:lvlJc w:val="left"/>
+      <w:pPr>
+        <w:tabs>
+          <w:tab w:val="num" w:pos="3600"/>
+        </w:tabs>
+        <w:ind w:left="3600" w:hanging="360"/>
+      </w:pPr>
+      <w:rPr>
+        <w:rFonts w:ascii="Wingdings" w:hAnsi="Wingdings" w:hint="default"/>
+        <w:sz w:val="20"/>
+      </w:rPr>
+    </w:lvl>
+    <w:lvl w:ilvl="5" w:tentative="1">
+      <w:start w:val="1"/>
+      <w:numFmt w:val="bullet"/>
+      <w:lvlText w:val=""/>
+      <w:lvlJc w:val="left"/>
+      <w:pPr>
+        <w:tabs>
+          <w:tab w:val="num" w:pos="4320"/>
+        </w:tabs>
+        <w:ind w:left="4320" w:hanging="360"/>
+      </w:pPr>
+      <w:rPr>
+        <w:rFonts w:ascii="Wingdings" w:hAnsi="Wingdings" w:hint="default"/>
+        <w:sz w:val="20"/>
+      </w:rPr>
+    </w:lvl>
+    <w:lvl w:ilvl="6" w:tentative="1">
+      <w:start w:val="1"/>
+      <w:numFmt w:val="bullet"/>
+      <w:lvlText w:val=""/>
+      <w:lvlJc w:val="left"/>
+      <w:pPr>
+        <w:tabs>
+          <w:tab w:val="num" w:pos="5040"/>
+        </w:tabs>
+        <w:ind w:left="5040" w:hanging="360"/>
+      </w:pPr>
+      <w:rPr>
+        <w:rFonts w:ascii="Wingdings" w:hAnsi="Wingdings" w:hint="default"/>
+        <w:sz w:val="20"/>
+      </w:rPr>
+    </w:lvl>
+    <w:lvl w:ilvl="7" w:tentative="1">
+      <w:start w:val="1"/>
+      <w:numFmt w:val="bullet"/>
+      <w:lvlText w:val=""/>
+      <w:lvlJc w:val="left"/>
+      <w:pPr>
+        <w:tabs>
+          <w:tab w:val="num" w:pos="5760"/>
+        </w:tabs>
+        <w:ind w:left="5760" w:hanging="360"/>
+      </w:pPr>
+      <w:rPr>
+        <w:rFonts w:ascii="Wingdings" w:hAnsi="Wingdings" w:hint="default"/>
+        <w:sz w:val="20"/>
+      </w:rPr>
+    </w:lvl>
+    <w:lvl w:ilvl="8" w:tentative="1">
+      <w:start w:val="1"/>
+      <w:numFmt w:val="bullet"/>
+      <w:lvlText w:val=""/>
+      <w:lvlJc w:val="left"/>
+      <w:pPr>
+        <w:tabs>
+          <w:tab w:val="num" w:pos="6480"/>
+        </w:tabs>
+        <w:ind w:left="6480" w:hanging="360"/>
+      </w:pPr>
+      <w:rPr>
+        <w:rFonts w:ascii="Wingdings" w:hAnsi="Wingdings" w:hint="default"/>
+        <w:sz w:val="20"/>
+      </w:rPr>
+    </w:lvl>
+  </w:abstractNum>
+  <w:num w:numId="1" w16cid:durableId="280844378">
+    <w:abstractNumId w:val="0"/>
+  </w:num>
+  <w:num w:numId="2" w16cid:durableId="1594624339">
+    <w:abstractNumId w:val="1"/>
+  </w:num>
+  <w:num w:numId="3" w16cid:durableId="1986854938">
+    <w:abstractNumId w:val="2"/>
+  </w:num>
+</w:numbering>
+</file>
+
 <file path=word/styles.xml><?xml version="1.0" encoding="utf-8"?>
-<w:styles xmlns:mc="http://schemas.openxmlformats.org/markup-compatibility/2006" xmlns:r="http://schemas.openxmlformats.org/officeDocument/2006/relationships" xmlns:w="http://schemas.openxmlformats.org/wordprocessingml/2006/main" xmlns:w14="http://schemas.microsoft.com/office/word/2010/wordml" xmlns:w15="http://schemas.microsoft.com/office/word/2012/wordml" xmlns:w16cex="http://schemas.microsoft.com/office/word/2018/wordml/cex" xmlns:w16cid="http://schemas.microsoft.com/office/word/2016/wordml/cid" xmlns:w16="http://schemas.microsoft.com/office/word/2018/wordml" xmlns:w16sdtdh="http://schemas.microsoft.com/office/word/2020/wordml/sdtdatahash" xmlns:w16se="http://schemas.microsoft.com/office/word/2015/wordml/symex" mc:Ignorable="w14 w15 w16se w16cid w16 w16cex w16sdtdh">
+<w:styles xmlns:mc="http://schemas.openxmlformats.org/markup-compatibility/2006" xmlns:r="http://schemas.openxmlformats.org/officeDocument/2006/relationships" xmlns:w="http://schemas.openxmlformats.org/wordprocessingml/2006/main" xmlns:w14="http://schemas.microsoft.com/office/word/2010/wordml" xmlns:w15="http://schemas.microsoft.com/office/word/2012/wordml" xmlns:w16cex="http://schemas.microsoft.com/office/word/2018/wordml/cex" xmlns:w16cid="http://schemas.microsoft.com/office/word/2016/wordml/cid" xmlns:w16="http://schemas.microsoft.com/office/word/2018/wordml" xmlns:w16du="http://schemas.microsoft.com/office/word/2023/wordml/word16du" xmlns:w16sdtdh="http://schemas.microsoft.com/office/word/2020/wordml/sdtdatahash" xmlns:w16se="http://schemas.microsoft.com/office/word/2015/wordml/symex" mc:Ignorable="w14 w15 w16se w16cid w16 w16cex w16sdtdh w16du">
   <w:docDefaults>
     <w:rPrDefault>
       <w:rPr>
@@ -1823,6 +4065,49 @@
     <w:name w:val="Normal"/>
     <w:qFormat/>
   </w:style>
+  <w:style w:type="paragraph" w:styleId="Ttulo2">
+    <w:name w:val="heading 2"/>
+    <w:basedOn w:val="Normal"/>
+    <w:next w:val="Normal"/>
+    <w:link w:val="Ttulo2Car"/>
+    <w:uiPriority w:val="9"/>
+    <w:semiHidden/>
+    <w:unhideWhenUsed/>
+    <w:qFormat/>
+    <w:rsid w:val="00F8173B"/>
+    <w:pPr>
+      <w:keepNext/>
+      <w:keepLines/>
+      <w:spacing w:before="40" w:after="0"/>
+      <w:outlineLvl w:val="1"/>
+    </w:pPr>
+    <w:rPr>
+      <w:rFonts w:asciiTheme="majorHAnsi" w:eastAsiaTheme="majorEastAsia" w:hAnsiTheme="majorHAnsi" w:cstheme="majorBidi"/>
+      <w:color w:val="2F5496" w:themeColor="accent1" w:themeShade="BF"/>
+      <w:sz w:val="26"/>
+      <w:szCs w:val="26"/>
+    </w:rPr>
+  </w:style>
+  <w:style w:type="paragraph" w:styleId="Ttulo3">
+    <w:name w:val="heading 3"/>
+    <w:basedOn w:val="Normal"/>
+    <w:link w:val="Ttulo3Car"/>
+    <w:uiPriority w:val="9"/>
+    <w:qFormat/>
+    <w:rsid w:val="006F39B9"/>
+    <w:pPr>
+      <w:spacing w:before="100" w:beforeAutospacing="1" w:after="100" w:afterAutospacing="1" w:line="240" w:lineRule="auto"/>
+      <w:outlineLvl w:val="2"/>
+    </w:pPr>
+    <w:rPr>
+      <w:rFonts w:ascii="Times New Roman" w:eastAsia="Times New Roman" w:hAnsi="Times New Roman" w:cs="Times New Roman"/>
+      <w:b/>
+      <w:bCs/>
+      <w:sz w:val="27"/>
+      <w:szCs w:val="27"/>
+      <w:lang w:eastAsia="es-ES"/>
+    </w:rPr>
+  </w:style>
   <w:style w:type="character" w:default="1" w:styleId="Fuentedeprrafopredeter">
     <w:name w:val="Default Paragraph Font"/>
     <w:uiPriority w:val="1"/>
@@ -1899,6 +4184,123 @@
     <w:rPr>
       <w:b/>
       <w:bCs/>
+    </w:rPr>
+  </w:style>
+  <w:style w:type="paragraph" w:styleId="HTMLconformatoprevio">
+    <w:name w:val="HTML Preformatted"/>
+    <w:basedOn w:val="Normal"/>
+    <w:link w:val="HTMLconformatoprevioCar"/>
+    <w:uiPriority w:val="99"/>
+    <w:semiHidden/>
+    <w:unhideWhenUsed/>
+    <w:rsid w:val="004C2677"/>
+    <w:pPr>
+      <w:tabs>
+        <w:tab w:val="left" w:pos="916"/>
+        <w:tab w:val="left" w:pos="1832"/>
+        <w:tab w:val="left" w:pos="2748"/>
+        <w:tab w:val="left" w:pos="3664"/>
+        <w:tab w:val="left" w:pos="4580"/>
+        <w:tab w:val="left" w:pos="5496"/>
+        <w:tab w:val="left" w:pos="6412"/>
+        <w:tab w:val="left" w:pos="7328"/>
+        <w:tab w:val="left" w:pos="8244"/>
+        <w:tab w:val="left" w:pos="9160"/>
+        <w:tab w:val="left" w:pos="10076"/>
+        <w:tab w:val="left" w:pos="10992"/>
+        <w:tab w:val="left" w:pos="11908"/>
+        <w:tab w:val="left" w:pos="12824"/>
+        <w:tab w:val="left" w:pos="13740"/>
+        <w:tab w:val="left" w:pos="14656"/>
+      </w:tabs>
+      <w:spacing w:after="0" w:line="240" w:lineRule="auto"/>
+    </w:pPr>
+    <w:rPr>
+      <w:rFonts w:ascii="Courier New" w:eastAsia="Times New Roman" w:hAnsi="Courier New" w:cs="Courier New"/>
+      <w:sz w:val="20"/>
+      <w:szCs w:val="20"/>
+      <w:lang w:eastAsia="es-ES"/>
+    </w:rPr>
+  </w:style>
+  <w:style w:type="character" w:customStyle="1" w:styleId="HTMLconformatoprevioCar">
+    <w:name w:val="HTML con formato previo Car"/>
+    <w:basedOn w:val="Fuentedeprrafopredeter"/>
+    <w:link w:val="HTMLconformatoprevio"/>
+    <w:uiPriority w:val="99"/>
+    <w:semiHidden/>
+    <w:rsid w:val="004C2677"/>
+    <w:rPr>
+      <w:rFonts w:ascii="Courier New" w:eastAsia="Times New Roman" w:hAnsi="Courier New" w:cs="Courier New"/>
+      <w:sz w:val="20"/>
+      <w:szCs w:val="20"/>
+      <w:lang w:eastAsia="es-ES"/>
+    </w:rPr>
+  </w:style>
+  <w:style w:type="character" w:customStyle="1" w:styleId="pl-k">
+    <w:name w:val="pl-k"/>
+    <w:basedOn w:val="Fuentedeprrafopredeter"/>
+    <w:rsid w:val="004C2677"/>
+  </w:style>
+  <w:style w:type="character" w:customStyle="1" w:styleId="pl-en">
+    <w:name w:val="pl-en"/>
+    <w:basedOn w:val="Fuentedeprrafopredeter"/>
+    <w:rsid w:val="004C2677"/>
+  </w:style>
+  <w:style w:type="character" w:customStyle="1" w:styleId="pl-s1">
+    <w:name w:val="pl-s1"/>
+    <w:basedOn w:val="Fuentedeprrafopredeter"/>
+    <w:rsid w:val="004C2677"/>
+  </w:style>
+  <w:style w:type="character" w:customStyle="1" w:styleId="Ttulo3Car">
+    <w:name w:val="Título 3 Car"/>
+    <w:basedOn w:val="Fuentedeprrafopredeter"/>
+    <w:link w:val="Ttulo3"/>
+    <w:uiPriority w:val="9"/>
+    <w:rsid w:val="006F39B9"/>
+    <w:rPr>
+      <w:rFonts w:ascii="Times New Roman" w:eastAsia="Times New Roman" w:hAnsi="Times New Roman" w:cs="Times New Roman"/>
+      <w:b/>
+      <w:bCs/>
+      <w:sz w:val="27"/>
+      <w:szCs w:val="27"/>
+      <w:lang w:eastAsia="es-ES"/>
+    </w:rPr>
+  </w:style>
+  <w:style w:type="character" w:styleId="Textodelmarcadordeposicin">
+    <w:name w:val="Placeholder Text"/>
+    <w:basedOn w:val="Fuentedeprrafopredeter"/>
+    <w:uiPriority w:val="99"/>
+    <w:semiHidden/>
+    <w:rsid w:val="006F39B9"/>
+    <w:rPr>
+      <w:color w:val="666666"/>
+    </w:rPr>
+  </w:style>
+  <w:style w:type="character" w:styleId="CdigoHTML">
+    <w:name w:val="HTML Code"/>
+    <w:basedOn w:val="Fuentedeprrafopredeter"/>
+    <w:uiPriority w:val="99"/>
+    <w:semiHidden/>
+    <w:unhideWhenUsed/>
+    <w:rsid w:val="0051651F"/>
+    <w:rPr>
+      <w:rFonts w:ascii="Courier New" w:eastAsia="Times New Roman" w:hAnsi="Courier New" w:cs="Courier New"/>
+      <w:sz w:val="20"/>
+      <w:szCs w:val="20"/>
+    </w:rPr>
+  </w:style>
+  <w:style w:type="character" w:customStyle="1" w:styleId="Ttulo2Car">
+    <w:name w:val="Título 2 Car"/>
+    <w:basedOn w:val="Fuentedeprrafopredeter"/>
+    <w:link w:val="Ttulo2"/>
+    <w:uiPriority w:val="9"/>
+    <w:semiHidden/>
+    <w:rsid w:val="00F8173B"/>
+    <w:rPr>
+      <w:rFonts w:asciiTheme="majorHAnsi" w:eastAsiaTheme="majorEastAsia" w:hAnsiTheme="majorHAnsi" w:cstheme="majorBidi"/>
+      <w:color w:val="2F5496" w:themeColor="accent1" w:themeShade="BF"/>
+      <w:sz w:val="26"/>
+      <w:szCs w:val="26"/>
     </w:rPr>
   </w:style>
 </w:styles>

</xml_diff>